<commit_message>
Edits on the Report Excluding Introduction and Conclusion
</commit_message>
<xml_diff>
--- a/Reports/Final Report.docx
+++ b/Reports/Final Report.docx
@@ -64,17 +64,7 @@
           <w:szCs w:val="28"/>
           <w:lang w:val="tr-TR"/>
         </w:rPr>
-        <w:t>FACULTY</w:t>
-      </w:r>
-      <w:r>
-        <w:rPr>
-          <w:rFonts w:asciiTheme="minorBidi" w:hAnsiTheme="minorBidi"/>
-          <w:b/>
-          <w:sz w:val="28"/>
-          <w:szCs w:val="28"/>
-          <w:lang w:val="tr-TR"/>
-        </w:rPr>
-        <w:t xml:space="preserve"> OF ENGINEERING</w:t>
+        <w:t>FACULTY OF ENGINEERING</w:t>
       </w:r>
     </w:p>
     <w:p>
@@ -1973,7 +1963,39 @@
           <w:sz w:val="24"/>
           <w:szCs w:val="24"/>
         </w:rPr>
-        <w:t>In the continually evolving landscape of the retail and tourism industries, Smart-Shopping emerges as an avant-garde solution, a beacon of innovation reshaping traditional paradigms. This comprehensive report aims to unravel the intricacies of Smart-Shopping, downloadable on both Google Play and the App Store. Far beyond the confines of conventional shopping apps, Smart-Shopping stands as a multifaceted platform seamlessly integrating store management, user engagement, and real-time tourism exploration.</w:t>
+        <w:t xml:space="preserve">In the </w:t>
+      </w:r>
+      <w:r>
+        <w:rPr>
+          <w:rFonts w:asciiTheme="minorBidi" w:hAnsiTheme="minorBidi"/>
+          <w:sz w:val="24"/>
+          <w:szCs w:val="24"/>
+        </w:rPr>
+        <w:t>constantly</w:t>
+      </w:r>
+      <w:r>
+        <w:rPr>
+          <w:rFonts w:asciiTheme="minorBidi" w:hAnsiTheme="minorBidi"/>
+          <w:sz w:val="24"/>
+          <w:szCs w:val="24"/>
+        </w:rPr>
+        <w:t>-</w:t>
+      </w:r>
+      <w:r>
+        <w:rPr>
+          <w:rFonts w:asciiTheme="minorBidi" w:hAnsiTheme="minorBidi"/>
+          <w:sz w:val="24"/>
+          <w:szCs w:val="24"/>
+        </w:rPr>
+        <w:t>growing</w:t>
+      </w:r>
+      <w:r>
+        <w:rPr>
+          <w:rFonts w:asciiTheme="minorBidi" w:hAnsiTheme="minorBidi"/>
+          <w:sz w:val="24"/>
+          <w:szCs w:val="24"/>
+        </w:rPr>
+        <w:t xml:space="preserve"> landscape of the retail and tourism industries, Smart-Shopping emerges as an avant-garde solution, a beacon of innovation reshaping traditional paradigms. This comprehensive report aims to unravel the intricacies of Smart-Shopping, downloadable on both Google Play and the App Store. Far beyond the confines of conventional shopping apps, Smart-Shopping stands as a multifaceted platform seamlessly integrating store management, user engagement, and real-time tourism exploration.</w:t>
       </w:r>
     </w:p>
     <w:p>
@@ -2257,7 +2279,135 @@
           <w:sz w:val="24"/>
           <w:szCs w:val="24"/>
         </w:rPr>
-        <w:t>The authentication journey within the Smart-Shopping mobile app is seamlessly facilitated by Firebase, providing a robust and secure framework for user verification. The process commences on the app's first page, serving as the gateway to personalized experiences. Users encounter a login interface featuring a dedicated field for their phone number, a prompt to initiate login, and an option to sign up.</w:t>
+        <w:t xml:space="preserve">The authentication </w:t>
+      </w:r>
+      <w:r>
+        <w:rPr>
+          <w:rFonts w:asciiTheme="minorBidi" w:hAnsiTheme="minorBidi"/>
+          <w:sz w:val="24"/>
+          <w:szCs w:val="24"/>
+        </w:rPr>
+        <w:t>process</w:t>
+      </w:r>
+      <w:r>
+        <w:rPr>
+          <w:rFonts w:asciiTheme="minorBidi" w:hAnsiTheme="minorBidi"/>
+          <w:sz w:val="24"/>
+          <w:szCs w:val="24"/>
+        </w:rPr>
+        <w:t xml:space="preserve"> in the Smart-Shopping mobile app </w:t>
+      </w:r>
+      <w:r>
+        <w:rPr>
+          <w:rFonts w:asciiTheme="minorBidi" w:hAnsiTheme="minorBidi"/>
+          <w:sz w:val="24"/>
+          <w:szCs w:val="24"/>
+        </w:rPr>
+        <w:t xml:space="preserve">was constructed </w:t>
+      </w:r>
+      <w:r>
+        <w:rPr>
+          <w:rFonts w:asciiTheme="minorBidi" w:hAnsiTheme="minorBidi"/>
+          <w:sz w:val="24"/>
+          <w:szCs w:val="24"/>
+        </w:rPr>
+        <w:t xml:space="preserve">by Firebase, providing a </w:t>
+      </w:r>
+      <w:r>
+        <w:rPr>
+          <w:rFonts w:asciiTheme="minorBidi" w:hAnsiTheme="minorBidi"/>
+          <w:sz w:val="24"/>
+          <w:szCs w:val="24"/>
+        </w:rPr>
+        <w:t>strong</w:t>
+      </w:r>
+      <w:r>
+        <w:rPr>
+          <w:rFonts w:asciiTheme="minorBidi" w:hAnsiTheme="minorBidi"/>
+          <w:sz w:val="24"/>
+          <w:szCs w:val="24"/>
+        </w:rPr>
+        <w:t xml:space="preserve"> and secure framework for user verification. The </w:t>
+      </w:r>
+      <w:r>
+        <w:rPr>
+          <w:rFonts w:asciiTheme="minorBidi" w:hAnsiTheme="minorBidi"/>
+          <w:sz w:val="24"/>
+          <w:szCs w:val="24"/>
+        </w:rPr>
+        <w:t>procedure</w:t>
+      </w:r>
+      <w:r>
+        <w:rPr>
+          <w:rFonts w:asciiTheme="minorBidi" w:hAnsiTheme="minorBidi"/>
+          <w:sz w:val="24"/>
+          <w:szCs w:val="24"/>
+        </w:rPr>
+        <w:t xml:space="preserve"> </w:t>
+      </w:r>
+      <w:r>
+        <w:rPr>
+          <w:rFonts w:asciiTheme="minorBidi" w:hAnsiTheme="minorBidi"/>
+          <w:sz w:val="24"/>
+          <w:szCs w:val="24"/>
+        </w:rPr>
+        <w:t>starts</w:t>
+      </w:r>
+      <w:r>
+        <w:rPr>
+          <w:rFonts w:asciiTheme="minorBidi" w:hAnsiTheme="minorBidi"/>
+          <w:sz w:val="24"/>
+          <w:szCs w:val="24"/>
+        </w:rPr>
+        <w:t xml:space="preserve"> on the app's first page, serving as the </w:t>
+      </w:r>
+      <w:r>
+        <w:rPr>
+          <w:rFonts w:asciiTheme="minorBidi" w:hAnsiTheme="minorBidi"/>
+          <w:sz w:val="24"/>
+          <w:szCs w:val="24"/>
+        </w:rPr>
+        <w:t xml:space="preserve">key </w:t>
+      </w:r>
+      <w:r>
+        <w:rPr>
+          <w:rFonts w:asciiTheme="minorBidi" w:hAnsiTheme="minorBidi"/>
+          <w:sz w:val="24"/>
+          <w:szCs w:val="24"/>
+        </w:rPr>
+        <w:t xml:space="preserve">to personalized experiences. Users encounter a login interface featuring a </w:t>
+      </w:r>
+      <w:r>
+        <w:rPr>
+          <w:rFonts w:asciiTheme="minorBidi" w:hAnsiTheme="minorBidi"/>
+          <w:sz w:val="24"/>
+          <w:szCs w:val="24"/>
+        </w:rPr>
+        <w:t>text-</w:t>
+      </w:r>
+      <w:r>
+        <w:rPr>
+          <w:rFonts w:asciiTheme="minorBidi" w:hAnsiTheme="minorBidi"/>
+          <w:sz w:val="24"/>
+          <w:szCs w:val="24"/>
+        </w:rPr>
+        <w:t xml:space="preserve">field for their phone number, a </w:t>
+      </w:r>
+      <w:r>
+        <w:rPr>
+          <w:rFonts w:asciiTheme="minorBidi" w:hAnsiTheme="minorBidi"/>
+          <w:sz w:val="24"/>
+          <w:szCs w:val="24"/>
+        </w:rPr>
+        <w:t>button</w:t>
+      </w:r>
+      <w:r>
+        <w:rPr>
+          <w:rFonts w:asciiTheme="minorBidi" w:hAnsiTheme="minorBidi"/>
+          <w:sz w:val="24"/>
+          <w:szCs w:val="24"/>
+        </w:rPr>
+        <w:t xml:space="preserve"> to initiate login, and an option to sign up.</w:t>
       </w:r>
     </w:p>
     <w:p>
@@ -2287,7 +2437,63 @@
           <w:sz w:val="24"/>
           <w:szCs w:val="24"/>
         </w:rPr>
-        <w:t>Upon entering a phone number and initiating login, Firebase Authentication swiftly dispatches a One-Time Password (OTP) via SMS, fortifying the login process with an additional layer of security. The user is then redirected to an OTP entry page, where they input the received code. Upon pressing login, Firebase Authentication validates the OTP, granting access upon successful verification.</w:t>
+        <w:t>After</w:t>
+      </w:r>
+      <w:r>
+        <w:rPr>
+          <w:rFonts w:asciiTheme="minorBidi" w:hAnsiTheme="minorBidi"/>
+          <w:sz w:val="24"/>
+          <w:szCs w:val="24"/>
+        </w:rPr>
+        <w:t xml:space="preserve"> entering a phone number and initiating login, Firebase Authentication </w:t>
+      </w:r>
+      <w:r>
+        <w:rPr>
+          <w:rFonts w:asciiTheme="minorBidi" w:hAnsiTheme="minorBidi"/>
+          <w:sz w:val="24"/>
+          <w:szCs w:val="24"/>
+        </w:rPr>
+        <w:t>sends</w:t>
+      </w:r>
+      <w:r>
+        <w:rPr>
+          <w:rFonts w:asciiTheme="minorBidi" w:hAnsiTheme="minorBidi"/>
+          <w:sz w:val="24"/>
+          <w:szCs w:val="24"/>
+        </w:rPr>
+        <w:t xml:space="preserve"> a One-Time Password (OTP) via SMS, </w:t>
+      </w:r>
+      <w:r>
+        <w:rPr>
+          <w:rFonts w:asciiTheme="minorBidi" w:hAnsiTheme="minorBidi"/>
+          <w:sz w:val="24"/>
+          <w:szCs w:val="24"/>
+        </w:rPr>
+        <w:t>enhancing</w:t>
+      </w:r>
+      <w:r>
+        <w:rPr>
+          <w:rFonts w:asciiTheme="minorBidi" w:hAnsiTheme="minorBidi"/>
+          <w:sz w:val="24"/>
+          <w:szCs w:val="24"/>
+        </w:rPr>
+        <w:t xml:space="preserve"> the login process with an additional layer of security. The user is then redirected to an OTP entry page, where they input the received code. Upon pressing login, Firebase Authentication validates the OTP, granting access </w:t>
+      </w:r>
+      <w:r>
+        <w:rPr>
+          <w:rFonts w:asciiTheme="minorBidi" w:hAnsiTheme="minorBidi"/>
+          <w:sz w:val="24"/>
+          <w:szCs w:val="24"/>
+        </w:rPr>
+        <w:t>if the verification was</w:t>
+      </w:r>
+      <w:r>
+        <w:rPr>
+          <w:rFonts w:asciiTheme="minorBidi" w:hAnsiTheme="minorBidi"/>
+          <w:sz w:val="24"/>
+          <w:szCs w:val="24"/>
+        </w:rPr>
+        <w:t xml:space="preserve"> successful.</w:t>
       </w:r>
     </w:p>
     <w:p>
@@ -2300,14 +2506,6 @@
           <w:szCs w:val="24"/>
         </w:rPr>
       </w:pPr>
-      <w:r>
-        <w:rPr>
-          <w:rFonts w:asciiTheme="minorBidi" w:hAnsiTheme="minorBidi"/>
-          <w:sz w:val="24"/>
-          <w:szCs w:val="24"/>
-        </w:rPr>
-        <w:t>Opting to sign up navigates users to a comprehensive registration page, featuring text fields for phone number and username, ensuring a seamless onboarding experience. A select field offers the options of Male or Female for gender selection. The user is presented with two options: sign up and login. The login button redirects to the initial login page, maintaining a fluid transition between authentication stages.</w:t>
-      </w:r>
     </w:p>
     <w:p>
       <w:pPr>
@@ -2319,6 +2517,32 @@
           <w:szCs w:val="24"/>
         </w:rPr>
       </w:pPr>
+      <w:r>
+        <w:rPr>
+          <w:rFonts w:asciiTheme="minorBidi" w:hAnsiTheme="minorBidi"/>
+          <w:sz w:val="24"/>
+          <w:szCs w:val="24"/>
+        </w:rPr>
+        <w:t>Choosing to sign up redirects customers to a thorough registration page with text fields for username and phone number, guaranteeing a smooth onboarding process</w:t>
+      </w:r>
+      <w:proofErr w:type="gramStart"/>
+      <w:r>
+        <w:rPr>
+          <w:rFonts w:asciiTheme="minorBidi" w:hAnsiTheme="minorBidi"/>
+          <w:sz w:val="24"/>
+          <w:szCs w:val="24"/>
+        </w:rPr>
+        <w:t>. .</w:t>
+      </w:r>
+      <w:proofErr w:type="gramEnd"/>
+      <w:r>
+        <w:rPr>
+          <w:rFonts w:asciiTheme="minorBidi" w:hAnsiTheme="minorBidi"/>
+          <w:sz w:val="24"/>
+          <w:szCs w:val="24"/>
+        </w:rPr>
+        <w:t xml:space="preserve"> A select field offers the options of Male or Female for gender selection. There are two alternatives available to the user: sign up and login. In order to guarantee a smooth transition between authentication phases, a login button reroutes to the original login page.</w:t>
+      </w:r>
     </w:p>
     <w:p>
       <w:pPr>
@@ -2330,13 +2554,88 @@
           <w:szCs w:val="24"/>
         </w:rPr>
       </w:pPr>
-      <w:r>
-        <w:rPr>
-          <w:rFonts w:asciiTheme="minorBidi" w:hAnsiTheme="minorBidi"/>
-          <w:sz w:val="24"/>
-          <w:szCs w:val="24"/>
-        </w:rPr>
-        <w:t>Firebase Authentication's integration underscores the commitment to data security and user verification within Smart-Shopping. Leveraging Firebase not only streamlines the authentication process but also ensures that user data is handled with the utmost care and compliance. This robust authentication mechanism contributes to a trustworthy, secure, and seamless Smart-Shopping experience.</w:t>
+    </w:p>
+    <w:p>
+      <w:pPr>
+        <w:spacing w:line="360" w:lineRule="auto"/>
+        <w:jc w:val="both"/>
+        <w:rPr>
+          <w:rFonts w:asciiTheme="minorBidi" w:hAnsiTheme="minorBidi"/>
+          <w:sz w:val="24"/>
+          <w:szCs w:val="24"/>
+        </w:rPr>
+      </w:pPr>
+      <w:r>
+        <w:rPr>
+          <w:rFonts w:asciiTheme="minorBidi" w:hAnsiTheme="minorBidi"/>
+          <w:sz w:val="24"/>
+          <w:szCs w:val="24"/>
+        </w:rPr>
+        <w:t xml:space="preserve">Firebase Authentication's integration </w:t>
+      </w:r>
+      <w:r>
+        <w:rPr>
+          <w:rFonts w:asciiTheme="minorBidi" w:hAnsiTheme="minorBidi"/>
+          <w:sz w:val="24"/>
+          <w:szCs w:val="24"/>
+        </w:rPr>
+        <w:t>highlights</w:t>
+      </w:r>
+      <w:r>
+        <w:rPr>
+          <w:rFonts w:asciiTheme="minorBidi" w:hAnsiTheme="minorBidi"/>
+          <w:sz w:val="24"/>
+          <w:szCs w:val="24"/>
+        </w:rPr>
+        <w:t xml:space="preserve"> the commitment to data security and user verification within Smart-Shopping. </w:t>
+      </w:r>
+      <w:r>
+        <w:rPr>
+          <w:rFonts w:asciiTheme="minorBidi" w:hAnsiTheme="minorBidi"/>
+          <w:sz w:val="24"/>
+          <w:szCs w:val="24"/>
+        </w:rPr>
+        <w:t xml:space="preserve">Using </w:t>
+      </w:r>
+      <w:r>
+        <w:rPr>
+          <w:rFonts w:asciiTheme="minorBidi" w:hAnsiTheme="minorBidi"/>
+          <w:sz w:val="24"/>
+          <w:szCs w:val="24"/>
+        </w:rPr>
+        <w:t xml:space="preserve">Firebase not only streamlines the authentication process but also ensures that user data is handled with the </w:t>
+      </w:r>
+      <w:r>
+        <w:rPr>
+          <w:rFonts w:asciiTheme="minorBidi" w:hAnsiTheme="minorBidi"/>
+          <w:sz w:val="24"/>
+          <w:szCs w:val="24"/>
+        </w:rPr>
+        <w:t>extreme</w:t>
+      </w:r>
+      <w:r>
+        <w:rPr>
+          <w:rFonts w:asciiTheme="minorBidi" w:hAnsiTheme="minorBidi"/>
+          <w:sz w:val="24"/>
+          <w:szCs w:val="24"/>
+        </w:rPr>
+        <w:t xml:space="preserve"> care and</w:t>
+      </w:r>
+      <w:r>
+        <w:rPr>
+          <w:rFonts w:asciiTheme="minorBidi" w:hAnsiTheme="minorBidi"/>
+          <w:sz w:val="24"/>
+          <w:szCs w:val="24"/>
+        </w:rPr>
+        <w:t xml:space="preserve"> security</w:t>
+      </w:r>
+      <w:r>
+        <w:rPr>
+          <w:rFonts w:asciiTheme="minorBidi" w:hAnsiTheme="minorBidi"/>
+          <w:sz w:val="24"/>
+          <w:szCs w:val="24"/>
+        </w:rPr>
+        <w:t>. This robust authentication mechanism contributes to a trustworthy, secure, and seamless Smart-Shopping experience.</w:t>
       </w:r>
     </w:p>
     <w:p>
@@ -2464,8 +2763,51 @@
           <w:sz w:val="24"/>
           <w:szCs w:val="24"/>
         </w:rPr>
-        <w:t>The dynamic backend of Smart-Shopping's mobile application is a result of meticulous development using Node.js, fortified by Prisma for seamless database migration, and enhanced with strategic API integration.</w:t>
-      </w:r>
+        <w:t xml:space="preserve">The dynamic backend of Smart-Shopping's mobile application is a result of </w:t>
+      </w:r>
+      <w:r>
+        <w:rPr>
+          <w:rFonts w:asciiTheme="minorBidi" w:hAnsiTheme="minorBidi"/>
+          <w:sz w:val="24"/>
+          <w:szCs w:val="24"/>
+        </w:rPr>
+        <w:t>thorough</w:t>
+      </w:r>
+      <w:r>
+        <w:rPr>
+          <w:rFonts w:asciiTheme="minorBidi" w:hAnsiTheme="minorBidi"/>
+          <w:sz w:val="24"/>
+          <w:szCs w:val="24"/>
+        </w:rPr>
+        <w:t xml:space="preserve"> development using Node.js, </w:t>
+      </w:r>
+      <w:r>
+        <w:rPr>
+          <w:rFonts w:asciiTheme="minorBidi" w:hAnsiTheme="minorBidi"/>
+          <w:sz w:val="24"/>
+          <w:szCs w:val="24"/>
+        </w:rPr>
+        <w:t>supported</w:t>
+      </w:r>
+      <w:r>
+        <w:rPr>
+          <w:rFonts w:asciiTheme="minorBidi" w:hAnsiTheme="minorBidi"/>
+          <w:sz w:val="24"/>
+          <w:szCs w:val="24"/>
+        </w:rPr>
+        <w:t xml:space="preserve"> by Prisma for database migration, and enhanced with API integration.</w:t>
+      </w:r>
+    </w:p>
+    <w:p>
+      <w:pPr>
+        <w:spacing w:line="360" w:lineRule="auto"/>
+        <w:jc w:val="both"/>
+        <w:rPr>
+          <w:rFonts w:asciiTheme="minorBidi" w:hAnsiTheme="minorBidi"/>
+          <w:sz w:val="24"/>
+          <w:szCs w:val="24"/>
+        </w:rPr>
+      </w:pPr>
     </w:p>
     <w:p>
       <w:pPr>
@@ -2502,23 +2844,12 @@
           <w:sz w:val="24"/>
           <w:szCs w:val="24"/>
         </w:rPr>
-        <w:t>Smart-Shopping's backend infrastructure is powered by Node.js, a versatile and efficient runtime built on the V8 JavaScript engine. Renowned for its asynchronous and event-driven architecture, Node.js excels in building scalable and real-time applications. In the context of Smart-Shopping, Node.js takes center stage as the server-side technology, managing critical functionalities such as API endpoints, user authentication, and seamless integration with the MySQL database.</w:t>
-      </w:r>
-    </w:p>
-    <w:p>
-      <w:pPr>
-        <w:spacing w:line="360" w:lineRule="auto"/>
-        <w:rPr>
-          <w:rFonts w:asciiTheme="minorBidi" w:hAnsiTheme="minorBidi"/>
-          <w:sz w:val="24"/>
-          <w:szCs w:val="24"/>
-        </w:rPr>
-      </w:pPr>
-    </w:p>
-    <w:p>
-      <w:pPr>
-        <w:spacing w:line="360" w:lineRule="auto"/>
-        <w:jc w:val="both"/>
+        <w:t>Smart-Shopping's backend is powered by Node.js, a versatile and efficient runtime built on the V8 JavaScript engine. Node.js excels in building scalable and real-time applications. In the context of Smart-Shopping, Node.js takes center stage as the server-side technology, managing critical functionalities such as API endpoints, user authentication, and seamless integration with the MySQL database.</w:t>
+      </w:r>
+    </w:p>
+    <w:p>
+      <w:pPr>
+        <w:spacing w:line="360" w:lineRule="auto"/>
         <w:rPr>
           <w:rFonts w:asciiTheme="minorBidi" w:hAnsiTheme="minorBidi"/>
           <w:sz w:val="24"/>
@@ -2532,7 +2863,7 @@
           <w:szCs w:val="24"/>
         </w:rPr>
         <w:lastRenderedPageBreak/>
-        <w:t>Node.js, with its ability to handle concurrent connections, is a strategic choice for applications where responsiveness and real-time interactions are paramount. Leveraging the event-driven nature of Node.js, Smart-Shopping's backend achieves optimal performance, ensuring a smooth and efficient user experience.</w:t>
+        <w:t>Node.js is an excellent option for applications that require responsiveness and real-time interactions because of its ability to manage connections. Smart-Shopping's backend achieves optimal performance by using Node.js's event-driven architecture, guaranteeing an effortless and effective user experience.</w:t>
       </w:r>
     </w:p>
     <w:p>
@@ -2580,7 +2911,71 @@
           <w:sz w:val="24"/>
           <w:szCs w:val="24"/>
         </w:rPr>
-        <w:t>Prisma plays a pivotal role in Smart-Shopping's backend architecture, specifically focusing on the crucial aspect of database migration. Database migration ensures the continuous evolution of the database schema, allowing for structural changes without compromising existing data integrity.</w:t>
+        <w:t>Prisma plays a</w:t>
+      </w:r>
+      <w:r>
+        <w:rPr>
+          <w:rFonts w:asciiTheme="minorBidi" w:hAnsiTheme="minorBidi"/>
+          <w:sz w:val="24"/>
+          <w:szCs w:val="24"/>
+        </w:rPr>
+        <w:t>n</w:t>
+      </w:r>
+      <w:r>
+        <w:rPr>
+          <w:rFonts w:asciiTheme="minorBidi" w:hAnsiTheme="minorBidi"/>
+          <w:sz w:val="24"/>
+          <w:szCs w:val="24"/>
+        </w:rPr>
+        <w:t xml:space="preserve"> </w:t>
+      </w:r>
+      <w:r>
+        <w:rPr>
+          <w:rFonts w:asciiTheme="minorBidi" w:hAnsiTheme="minorBidi"/>
+          <w:sz w:val="24"/>
+          <w:szCs w:val="24"/>
+        </w:rPr>
+        <w:t>essential</w:t>
+      </w:r>
+      <w:r>
+        <w:rPr>
+          <w:rFonts w:asciiTheme="minorBidi" w:hAnsiTheme="minorBidi"/>
+          <w:sz w:val="24"/>
+          <w:szCs w:val="24"/>
+        </w:rPr>
+        <w:t xml:space="preserve"> role in Smart-Shopping's backend architecture, specifically focusing on the crucial </w:t>
+      </w:r>
+      <w:r>
+        <w:rPr>
+          <w:rFonts w:asciiTheme="minorBidi" w:hAnsiTheme="minorBidi"/>
+          <w:sz w:val="24"/>
+          <w:szCs w:val="24"/>
+        </w:rPr>
+        <w:t>process</w:t>
+      </w:r>
+      <w:r>
+        <w:rPr>
+          <w:rFonts w:asciiTheme="minorBidi" w:hAnsiTheme="minorBidi"/>
+          <w:sz w:val="24"/>
+          <w:szCs w:val="24"/>
+        </w:rPr>
+        <w:t xml:space="preserve"> of database migration. Database migration ensures the continuous evolution of the database schema, allowing for structural changes without </w:t>
+      </w:r>
+      <w:r>
+        <w:rPr>
+          <w:rFonts w:asciiTheme="minorBidi" w:hAnsiTheme="minorBidi"/>
+          <w:sz w:val="24"/>
+          <w:szCs w:val="24"/>
+        </w:rPr>
+        <w:t>losing</w:t>
+      </w:r>
+      <w:r>
+        <w:rPr>
+          <w:rFonts w:asciiTheme="minorBidi" w:hAnsiTheme="minorBidi"/>
+          <w:sz w:val="24"/>
+          <w:szCs w:val="24"/>
+        </w:rPr>
+        <w:t xml:space="preserve"> existing data integrity.</w:t>
       </w:r>
     </w:p>
     <w:p>
@@ -2610,7 +3005,7 @@
           <w:sz w:val="24"/>
           <w:szCs w:val="24"/>
         </w:rPr>
-        <w:t>As an advanced database toolkit, Prisma simplifies database interactions and migrations. It introduces a type-safe database access layer, enhancing developer productivity and minimizing the risk of runtime errors. Smart-Shopping harnesses Prisma's capabilities to facilitate efficient and version-controlled database schema changes.</w:t>
+        <w:t>Prisma is an advanced database toolkit that makes database migrations and interactions easier. By introducing a type-safe database access layer, it reduces the possibility of runtime errors and increases developer productivity. Prisma's capabilities are employed by Smart-Shopping to enable database schema changes that are both efficient and version-controlled.</w:t>
       </w:r>
     </w:p>
     <w:p>
@@ -2640,7 +3035,7 @@
           <w:sz w:val="24"/>
           <w:szCs w:val="24"/>
         </w:rPr>
-        <w:t>Prisma's declarative data modeling syntax aligns seamlessly with Smart-Shopping's data requirements, contributing to predictable and manageable database migration processes. The integration of Prisma reflects Smart-Shopping's commitment to maintaining a scalable and well-structured database, essential for the application's long-term success.</w:t>
+        <w:t>The data modeling syntax of Prisma easily aligns with the data requirements of Smart-Shopping, allowing for predictable and controllable database migration procedures. Prisma's integration shows Smart-Shopping's ability to maintain a scalable and organized database, which is necessary for the long-term sustainability of the application.</w:t>
       </w:r>
     </w:p>
     <w:p>
@@ -2690,18 +3085,8 @@
           <w:sz w:val="24"/>
           <w:szCs w:val="24"/>
         </w:rPr>
-        <w:t>Complementing the backend architecture, Smart-Shopping strategically integrates an API to enhance the application's functionalities. The API serves as the pipe for seamless communication between different components, allowing Smart-Shopping to access external services or data sources dynamically.</w:t>
-      </w:r>
-    </w:p>
-    <w:p>
-      <w:pPr>
-        <w:spacing w:line="360" w:lineRule="auto"/>
-        <w:rPr>
-          <w:rFonts w:asciiTheme="minorBidi" w:hAnsiTheme="minorBidi"/>
-          <w:sz w:val="24"/>
-          <w:szCs w:val="24"/>
-        </w:rPr>
-      </w:pPr>
+        <w:t>In order to improve the functionality of the application, Smart-Shopping carefully integrates an API to complement the backend architecture. By acting as a pathway for smooth communication between multiple components, the API enables Smart-Shopping to dynamically access external services or data sources.</w:t>
+      </w:r>
     </w:p>
     <w:p>
       <w:pPr>
@@ -2750,7 +3135,7 @@
           <w:sz w:val="24"/>
           <w:szCs w:val="24"/>
         </w:rPr>
-        <w:t>Smart-Shopping's adept use of APIs ensures that the application remains agile and adaptable to the evolving landscape of retail and tourism. This strategic integration is a testament to Smart-Shopping's commitment to delivering a dynamic and feature-rich user experience.</w:t>
+        <w:t>Because of the effective implementation of APIs, Smart-Shopping is able to stay flexible and responsive to the changing retail and tourism industries. The effort of Smart-Shopping to providing a dynamic and feature-rich user experience is demonstrated by this strategic integration.</w:t>
       </w:r>
     </w:p>
     <w:p>
@@ -2767,20 +3152,37 @@
     <w:p>
       <w:pPr>
         <w:spacing w:line="360" w:lineRule="auto"/>
-        <w:jc w:val="both"/>
-        <w:rPr>
-          <w:rFonts w:asciiTheme="minorBidi" w:hAnsiTheme="minorBidi"/>
-          <w:sz w:val="24"/>
-          <w:szCs w:val="24"/>
-        </w:rPr>
-      </w:pPr>
-      <w:r>
-        <w:rPr>
-          <w:rFonts w:asciiTheme="minorBidi" w:hAnsiTheme="minorBidi"/>
-          <w:sz w:val="24"/>
-          <w:szCs w:val="24"/>
-        </w:rPr>
-        <w:t>The harmonious collaboration of Node.js, Prisma, and API integration in Smart-Shopping's backend not only establishes a robust foundation for existing functionalities but also positions the application for future scalability and innovation. This strategic selection of backend technologies reflects a commitment to excellence in development, contributing to the overall reliability, performance, and versatility of Smart-Shopping's backend infrastructure.</w:t>
+        <w:rPr>
+          <w:rFonts w:asciiTheme="minorBidi" w:hAnsiTheme="minorBidi"/>
+          <w:sz w:val="24"/>
+          <w:szCs w:val="24"/>
+        </w:rPr>
+      </w:pPr>
+      <w:r>
+        <w:rPr>
+          <w:rFonts w:asciiTheme="minorBidi" w:hAnsiTheme="minorBidi"/>
+          <w:sz w:val="24"/>
+          <w:szCs w:val="24"/>
+        </w:rPr>
+        <w:t xml:space="preserve">In addition to providing a solid basis for current features, Smart-Shopping's </w:t>
+      </w:r>
+      <w:proofErr w:type="spellStart"/>
+      <w:r>
+        <w:rPr>
+          <w:rFonts w:asciiTheme="minorBidi" w:hAnsiTheme="minorBidi"/>
+          <w:sz w:val="24"/>
+          <w:szCs w:val="24"/>
+        </w:rPr>
+        <w:t>backend's</w:t>
+      </w:r>
+      <w:proofErr w:type="spellEnd"/>
+      <w:r>
+        <w:rPr>
+          <w:rFonts w:asciiTheme="minorBidi" w:hAnsiTheme="minorBidi"/>
+          <w:sz w:val="24"/>
+          <w:szCs w:val="24"/>
+        </w:rPr>
+        <w:t xml:space="preserve"> efficient integration of Node.js, Prisma, and API integration sets the application up for future growth and improvement. This selection of backend technologies, which adds to the overall efficiency, and adaptability of Smart-Shopping's backend infrastructure, demonstrates the commitment to the best development.</w:t>
       </w:r>
     </w:p>
     <w:p>
@@ -2798,7 +3200,7 @@
           <w:noProof/>
         </w:rPr>
         <w:drawing>
-          <wp:inline distT="0" distB="0" distL="0" distR="0" wp14:anchorId="44E4D8A8" wp14:editId="57A9B5A3">
+          <wp:inline distT="0" distB="0" distL="0" distR="0" wp14:anchorId="44E4D8A8" wp14:editId="5145E7FD">
             <wp:extent cx="5943600" cy="1535430"/>
             <wp:effectExtent l="0" t="0" r="0" b="7620"/>
             <wp:docPr id="296789559" name="Picture 2"/>
@@ -2916,7 +3318,7 @@
           <w:sz w:val="24"/>
           <w:szCs w:val="24"/>
         </w:rPr>
-        <w:t>After successful authentication, the business owner is directed to the main page, which serves as the hub for managing shops, offers, notifications, and account settings. The user interface is designed for intuitive navigation, with a bottom navigation bar providing access to key functionalities.</w:t>
+        <w:t>After successful authentication, the business owner is directed to the main page, which serves as the hub for managing shops, offers, notifications, and account settings. The user interface is designed with a bottom navigation bar providing access to key functionalities.</w:t>
       </w:r>
     </w:p>
     <w:p>
@@ -3006,7 +3408,23 @@
           <w:sz w:val="24"/>
           <w:szCs w:val="24"/>
         </w:rPr>
-        <w:t>The "Shops" page provides an overview of all the shops associated with the business owner's account.</w:t>
+        <w:t xml:space="preserve">The "Shops" page provides an overview of all the shops </w:t>
+      </w:r>
+      <w:r>
+        <w:rPr>
+          <w:rFonts w:asciiTheme="minorBidi" w:hAnsiTheme="minorBidi"/>
+          <w:sz w:val="24"/>
+          <w:szCs w:val="24"/>
+        </w:rPr>
+        <w:t xml:space="preserve">managed from </w:t>
+      </w:r>
+      <w:r>
+        <w:rPr>
+          <w:rFonts w:asciiTheme="minorBidi" w:hAnsiTheme="minorBidi"/>
+          <w:sz w:val="24"/>
+          <w:szCs w:val="24"/>
+        </w:rPr>
+        <w:t>the business owner's account.</w:t>
       </w:r>
     </w:p>
     <w:p>
@@ -3029,7 +3447,23 @@
           <w:sz w:val="24"/>
           <w:szCs w:val="24"/>
         </w:rPr>
-        <w:t>Each shop entry displays essential information, such as the shop name and location.</w:t>
+        <w:t xml:space="preserve">Each shop entry displays </w:t>
+      </w:r>
+      <w:r>
+        <w:rPr>
+          <w:rFonts w:asciiTheme="minorBidi" w:hAnsiTheme="minorBidi"/>
+          <w:sz w:val="24"/>
+          <w:szCs w:val="24"/>
+        </w:rPr>
+        <w:t>basic</w:t>
+      </w:r>
+      <w:r>
+        <w:rPr>
+          <w:rFonts w:asciiTheme="minorBidi" w:hAnsiTheme="minorBidi"/>
+          <w:sz w:val="24"/>
+          <w:szCs w:val="24"/>
+        </w:rPr>
+        <w:t xml:space="preserve"> information, such as the shop name and location.</w:t>
       </w:r>
     </w:p>
     <w:p>
@@ -3109,7 +3543,39 @@
           <w:sz w:val="24"/>
           <w:szCs w:val="24"/>
         </w:rPr>
-        <w:t>The business owner can easily add a new shop by tapping the designated "Add" button.</w:t>
+        <w:t xml:space="preserve">The business owner can easily add a new shop by </w:t>
+      </w:r>
+      <w:r>
+        <w:rPr>
+          <w:rFonts w:asciiTheme="minorBidi" w:hAnsiTheme="minorBidi"/>
+          <w:sz w:val="24"/>
+          <w:szCs w:val="24"/>
+        </w:rPr>
+        <w:t>pressing</w:t>
+      </w:r>
+      <w:r>
+        <w:rPr>
+          <w:rFonts w:asciiTheme="minorBidi" w:hAnsiTheme="minorBidi"/>
+          <w:sz w:val="24"/>
+          <w:szCs w:val="24"/>
+        </w:rPr>
+        <w:t xml:space="preserve"> the "Add</w:t>
+      </w:r>
+      <w:r>
+        <w:rPr>
+          <w:rFonts w:asciiTheme="minorBidi" w:hAnsiTheme="minorBidi"/>
+          <w:sz w:val="24"/>
+          <w:szCs w:val="24"/>
+        </w:rPr>
+        <w:t xml:space="preserve"> New Shop</w:t>
+      </w:r>
+      <w:r>
+        <w:rPr>
+          <w:rFonts w:asciiTheme="minorBidi" w:hAnsiTheme="minorBidi"/>
+          <w:sz w:val="24"/>
+          <w:szCs w:val="24"/>
+        </w:rPr>
+        <w:t>" button.</w:t>
       </w:r>
     </w:p>
     <w:p>
@@ -3132,7 +3598,23 @@
           <w:sz w:val="24"/>
           <w:szCs w:val="24"/>
         </w:rPr>
-        <w:t>A streamlined form prompts the user to input details such as the shop name, category, location, and contact information.</w:t>
+        <w:t xml:space="preserve">A form </w:t>
+      </w:r>
+      <w:r>
+        <w:rPr>
+          <w:rFonts w:asciiTheme="minorBidi" w:hAnsiTheme="minorBidi"/>
+          <w:sz w:val="24"/>
+          <w:szCs w:val="24"/>
+        </w:rPr>
+        <w:t>appears for</w:t>
+      </w:r>
+      <w:r>
+        <w:rPr>
+          <w:rFonts w:asciiTheme="minorBidi" w:hAnsiTheme="minorBidi"/>
+          <w:sz w:val="24"/>
+          <w:szCs w:val="24"/>
+        </w:rPr>
+        <w:t xml:space="preserve"> the user to input details such as the shop name, category, location, and contact information.</w:t>
       </w:r>
     </w:p>
     <w:p>
@@ -3155,7 +3637,23 @@
           <w:sz w:val="24"/>
           <w:szCs w:val="24"/>
         </w:rPr>
-        <w:t>Upon submission, the new shop is seamlessly integrated into the list of managed shops.</w:t>
+        <w:t>Upon submission, the new shop is integrated into the list of shops</w:t>
+      </w:r>
+      <w:r>
+        <w:rPr>
+          <w:rFonts w:asciiTheme="minorBidi" w:hAnsiTheme="minorBidi"/>
+          <w:sz w:val="24"/>
+          <w:szCs w:val="24"/>
+        </w:rPr>
+        <w:t xml:space="preserve"> on the user’s account</w:t>
+      </w:r>
+      <w:r>
+        <w:rPr>
+          <w:rFonts w:asciiTheme="minorBidi" w:hAnsiTheme="minorBidi"/>
+          <w:sz w:val="24"/>
+          <w:szCs w:val="24"/>
+        </w:rPr>
+        <w:t>.</w:t>
       </w:r>
     </w:p>
     <w:p>
@@ -3235,7 +3733,23 @@
           <w:sz w:val="24"/>
           <w:szCs w:val="24"/>
         </w:rPr>
-        <w:t>A straightforward editing interface allows modifications to various fields.</w:t>
+        <w:t xml:space="preserve">A straightforward editing interface allows modifications to </w:t>
+      </w:r>
+      <w:r>
+        <w:rPr>
+          <w:rFonts w:asciiTheme="minorBidi" w:hAnsiTheme="minorBidi"/>
+          <w:sz w:val="24"/>
+          <w:szCs w:val="24"/>
+        </w:rPr>
+        <w:t xml:space="preserve">multiple </w:t>
+      </w:r>
+      <w:r>
+        <w:rPr>
+          <w:rFonts w:asciiTheme="minorBidi" w:hAnsiTheme="minorBidi"/>
+          <w:sz w:val="24"/>
+          <w:szCs w:val="24"/>
+        </w:rPr>
+        <w:t>fields.</w:t>
       </w:r>
     </w:p>
     <w:p>
@@ -3303,6 +3817,7 @@
           <w:sz w:val="24"/>
           <w:szCs w:val="24"/>
         </w:rPr>
+        <w:lastRenderedPageBreak/>
         <w:t>Offers:</w:t>
       </w:r>
     </w:p>
@@ -3360,7 +3875,39 @@
           <w:sz w:val="24"/>
           <w:szCs w:val="24"/>
         </w:rPr>
-        <w:t>The "Offers" page serves as the control center for creating and managing promotional offers.</w:t>
+        <w:t>The "Offers" page</w:t>
+      </w:r>
+      <w:r>
+        <w:rPr>
+          <w:rFonts w:asciiTheme="minorBidi" w:hAnsiTheme="minorBidi"/>
+          <w:sz w:val="24"/>
+          <w:szCs w:val="24"/>
+        </w:rPr>
+        <w:t xml:space="preserve"> is</w:t>
+      </w:r>
+      <w:r>
+        <w:rPr>
+          <w:rFonts w:asciiTheme="minorBidi" w:hAnsiTheme="minorBidi"/>
+          <w:sz w:val="24"/>
+          <w:szCs w:val="24"/>
+        </w:rPr>
+        <w:t xml:space="preserve"> the control center for creating and managing promotion</w:t>
+      </w:r>
+      <w:r>
+        <w:rPr>
+          <w:rFonts w:asciiTheme="minorBidi" w:hAnsiTheme="minorBidi"/>
+          <w:sz w:val="24"/>
+          <w:szCs w:val="24"/>
+        </w:rPr>
+        <w:t>s and</w:t>
+      </w:r>
+      <w:r>
+        <w:rPr>
+          <w:rFonts w:asciiTheme="minorBidi" w:hAnsiTheme="minorBidi"/>
+          <w:sz w:val="24"/>
+          <w:szCs w:val="24"/>
+        </w:rPr>
+        <w:t xml:space="preserve"> offers.</w:t>
       </w:r>
     </w:p>
     <w:p>
@@ -3383,7 +3930,71 @@
           <w:sz w:val="24"/>
           <w:szCs w:val="24"/>
         </w:rPr>
-        <w:t>A dedicated button enables the addition of new offers, triggering a creation form.</w:t>
+        <w:t xml:space="preserve">The “Add Offer” </w:t>
+      </w:r>
+      <w:r>
+        <w:rPr>
+          <w:rFonts w:asciiTheme="minorBidi" w:hAnsiTheme="minorBidi"/>
+          <w:sz w:val="24"/>
+          <w:szCs w:val="24"/>
+        </w:rPr>
+        <w:t>button</w:t>
+      </w:r>
+      <w:r>
+        <w:rPr>
+          <w:rFonts w:asciiTheme="minorBidi" w:hAnsiTheme="minorBidi"/>
+          <w:sz w:val="24"/>
+          <w:szCs w:val="24"/>
+        </w:rPr>
+        <w:t>, used for</w:t>
+      </w:r>
+      <w:r>
+        <w:rPr>
+          <w:rFonts w:asciiTheme="minorBidi" w:hAnsiTheme="minorBidi"/>
+          <w:sz w:val="24"/>
+          <w:szCs w:val="24"/>
+        </w:rPr>
+        <w:t xml:space="preserve"> the addition of new offers, </w:t>
+      </w:r>
+      <w:r>
+        <w:rPr>
+          <w:rFonts w:asciiTheme="minorBidi" w:hAnsiTheme="minorBidi"/>
+          <w:sz w:val="24"/>
+          <w:szCs w:val="24"/>
+        </w:rPr>
+        <w:t>generat</w:t>
+      </w:r>
+      <w:r>
+        <w:rPr>
+          <w:rFonts w:asciiTheme="minorBidi" w:hAnsiTheme="minorBidi"/>
+          <w:sz w:val="24"/>
+          <w:szCs w:val="24"/>
+        </w:rPr>
+        <w:t>es</w:t>
+      </w:r>
+      <w:r>
+        <w:rPr>
+          <w:rFonts w:asciiTheme="minorBidi" w:hAnsiTheme="minorBidi"/>
+          <w:sz w:val="24"/>
+          <w:szCs w:val="24"/>
+        </w:rPr>
+        <w:t xml:space="preserve"> a</w:t>
+      </w:r>
+      <w:r>
+        <w:rPr>
+          <w:rFonts w:asciiTheme="minorBidi" w:hAnsiTheme="minorBidi"/>
+          <w:sz w:val="24"/>
+          <w:szCs w:val="24"/>
+        </w:rPr>
+        <w:t>n offer</w:t>
+      </w:r>
+      <w:r>
+        <w:rPr>
+          <w:rFonts w:asciiTheme="minorBidi" w:hAnsiTheme="minorBidi"/>
+          <w:sz w:val="24"/>
+          <w:szCs w:val="24"/>
+        </w:rPr>
+        <w:t xml:space="preserve"> creation form.</w:t>
       </w:r>
     </w:p>
     <w:p>
@@ -3406,7 +4017,23 @@
           <w:sz w:val="24"/>
           <w:szCs w:val="24"/>
         </w:rPr>
-        <w:t>Each existing offer is showcased with details such as the offer name, duration, and current status (Running or Ended).</w:t>
+        <w:t>Each existing offer is showcased with details such as the offer name, duration, and current status (Running or E</w:t>
+      </w:r>
+      <w:r>
+        <w:rPr>
+          <w:rFonts w:asciiTheme="minorBidi" w:hAnsiTheme="minorBidi"/>
+          <w:sz w:val="24"/>
+          <w:szCs w:val="24"/>
+        </w:rPr>
+        <w:t>xpired</w:t>
+      </w:r>
+      <w:r>
+        <w:rPr>
+          <w:rFonts w:asciiTheme="minorBidi" w:hAnsiTheme="minorBidi"/>
+          <w:sz w:val="24"/>
+          <w:szCs w:val="24"/>
+        </w:rPr>
+        <w:t>).</w:t>
       </w:r>
     </w:p>
     <w:p>
@@ -3463,7 +4090,39 @@
           <w:sz w:val="24"/>
           <w:szCs w:val="24"/>
         </w:rPr>
-        <w:t>Tapping on a specific offer provides detailed insights, including the opportunity description and relevant dates.</w:t>
+        <w:t>Tapping on a specific offer provides detail</w:t>
+      </w:r>
+      <w:r>
+        <w:rPr>
+          <w:rFonts w:asciiTheme="minorBidi" w:hAnsiTheme="minorBidi"/>
+          <w:sz w:val="24"/>
+          <w:szCs w:val="24"/>
+        </w:rPr>
+        <w:t>s</w:t>
+      </w:r>
+      <w:r>
+        <w:rPr>
+          <w:rFonts w:asciiTheme="minorBidi" w:hAnsiTheme="minorBidi"/>
+          <w:sz w:val="24"/>
+          <w:szCs w:val="24"/>
+        </w:rPr>
+        <w:t xml:space="preserve">, including the </w:t>
+      </w:r>
+      <w:r>
+        <w:rPr>
+          <w:rFonts w:asciiTheme="minorBidi" w:hAnsiTheme="minorBidi"/>
+          <w:sz w:val="24"/>
+          <w:szCs w:val="24"/>
+        </w:rPr>
+        <w:t xml:space="preserve">offer </w:t>
+      </w:r>
+      <w:r>
+        <w:rPr>
+          <w:rFonts w:asciiTheme="minorBidi" w:hAnsiTheme="minorBidi"/>
+          <w:sz w:val="24"/>
+          <w:szCs w:val="24"/>
+        </w:rPr>
+        <w:t>description and relevant dates.</w:t>
       </w:r>
     </w:p>
     <w:p>
@@ -3486,7 +4145,39 @@
           <w:sz w:val="24"/>
           <w:szCs w:val="24"/>
         </w:rPr>
-        <w:t>The interface allows quick modifications for ongoing offers, while past offers are clearly archived.</w:t>
+        <w:t xml:space="preserve">The interface allows quick modifications for ongoing offers, while </w:t>
+      </w:r>
+      <w:r>
+        <w:rPr>
+          <w:rFonts w:asciiTheme="minorBidi" w:hAnsiTheme="minorBidi"/>
+          <w:sz w:val="24"/>
+          <w:szCs w:val="24"/>
+        </w:rPr>
+        <w:t>expired</w:t>
+      </w:r>
+      <w:r>
+        <w:rPr>
+          <w:rFonts w:asciiTheme="minorBidi" w:hAnsiTheme="minorBidi"/>
+          <w:sz w:val="24"/>
+          <w:szCs w:val="24"/>
+        </w:rPr>
+        <w:t xml:space="preserve"> offers are</w:t>
+      </w:r>
+      <w:r>
+        <w:rPr>
+          <w:rFonts w:asciiTheme="minorBidi" w:hAnsiTheme="minorBidi"/>
+          <w:sz w:val="24"/>
+          <w:szCs w:val="24"/>
+        </w:rPr>
+        <w:t xml:space="preserve"> removed</w:t>
+      </w:r>
+      <w:r>
+        <w:rPr>
+          <w:rFonts w:asciiTheme="minorBidi" w:hAnsiTheme="minorBidi"/>
+          <w:sz w:val="24"/>
+          <w:szCs w:val="24"/>
+        </w:rPr>
+        <w:t>.</w:t>
       </w:r>
     </w:p>
     <w:p>
@@ -3588,7 +4279,23 @@
           <w:sz w:val="24"/>
           <w:szCs w:val="24"/>
         </w:rPr>
-        <w:t>The "Notifications" page compiles a history of notifications sent by the business owner to customers.</w:t>
+        <w:t xml:space="preserve">The "Notifications" page </w:t>
+      </w:r>
+      <w:r>
+        <w:rPr>
+          <w:rFonts w:asciiTheme="minorBidi" w:hAnsiTheme="minorBidi"/>
+          <w:sz w:val="24"/>
+          <w:szCs w:val="24"/>
+        </w:rPr>
+        <w:t>keeps</w:t>
+      </w:r>
+      <w:r>
+        <w:rPr>
+          <w:rFonts w:asciiTheme="minorBidi" w:hAnsiTheme="minorBidi"/>
+          <w:sz w:val="24"/>
+          <w:szCs w:val="24"/>
+        </w:rPr>
+        <w:t xml:space="preserve"> a history of notifications sent by the business owner to customers.</w:t>
       </w:r>
     </w:p>
     <w:p>
@@ -3611,8 +4318,35 @@
           <w:sz w:val="24"/>
           <w:szCs w:val="24"/>
         </w:rPr>
-        <w:t>Each entry displays the sender's name and message details, creating a transparent communication log.</w:t>
-      </w:r>
+        <w:t>Each entry displays the sender's name and message detail</w:t>
+      </w:r>
+      <w:r>
+        <w:rPr>
+          <w:rFonts w:asciiTheme="minorBidi" w:hAnsiTheme="minorBidi"/>
+          <w:sz w:val="24"/>
+          <w:szCs w:val="24"/>
+        </w:rPr>
+        <w:t>s</w:t>
+      </w:r>
+      <w:r>
+        <w:rPr>
+          <w:rFonts w:asciiTheme="minorBidi" w:hAnsiTheme="minorBidi"/>
+          <w:sz w:val="24"/>
+          <w:szCs w:val="24"/>
+        </w:rPr>
+        <w:t>.</w:t>
+      </w:r>
+    </w:p>
+    <w:p>
+      <w:pPr>
+        <w:pStyle w:val="ListParagraph"/>
+        <w:spacing w:line="360" w:lineRule="auto"/>
+        <w:rPr>
+          <w:rFonts w:asciiTheme="minorBidi" w:hAnsiTheme="minorBidi"/>
+          <w:sz w:val="24"/>
+          <w:szCs w:val="24"/>
+        </w:rPr>
+      </w:pPr>
     </w:p>
     <w:p>
       <w:pPr>
@@ -3657,7 +4391,39 @@
           <w:sz w:val="24"/>
           <w:szCs w:val="24"/>
         </w:rPr>
-        <w:t>The business owner can compose and send notifications directly from this interface.</w:t>
+        <w:t>The business owner can compose and send notifications directly from th</w:t>
+      </w:r>
+      <w:r>
+        <w:rPr>
+          <w:rFonts w:asciiTheme="minorBidi" w:hAnsiTheme="minorBidi"/>
+          <w:sz w:val="24"/>
+          <w:szCs w:val="24"/>
+        </w:rPr>
+        <w:t>e</w:t>
+      </w:r>
+      <w:r>
+        <w:rPr>
+          <w:rFonts w:asciiTheme="minorBidi" w:hAnsiTheme="minorBidi"/>
+          <w:sz w:val="24"/>
+          <w:szCs w:val="24"/>
+        </w:rPr>
+        <w:t xml:space="preserve"> interface</w:t>
+      </w:r>
+      <w:r>
+        <w:rPr>
+          <w:rFonts w:asciiTheme="minorBidi" w:hAnsiTheme="minorBidi"/>
+          <w:sz w:val="24"/>
+          <w:szCs w:val="24"/>
+        </w:rPr>
+        <w:t xml:space="preserve"> using the “Add Notification” button</w:t>
+      </w:r>
+      <w:r>
+        <w:rPr>
+          <w:rFonts w:asciiTheme="minorBidi" w:hAnsiTheme="minorBidi"/>
+          <w:sz w:val="24"/>
+          <w:szCs w:val="24"/>
+        </w:rPr>
+        <w:t>.</w:t>
       </w:r>
     </w:p>
     <w:p>
@@ -3680,23 +4446,43 @@
           <w:sz w:val="24"/>
           <w:szCs w:val="24"/>
         </w:rPr>
-        <w:t>Notifications undergo an approval process by administrators before being disseminated to all application users.</w:t>
-      </w:r>
-    </w:p>
-    <w:p>
-      <w:pPr>
-        <w:pStyle w:val="ListParagraph"/>
-        <w:spacing w:line="360" w:lineRule="auto"/>
-        <w:rPr>
-          <w:rFonts w:asciiTheme="minorBidi" w:hAnsiTheme="minorBidi"/>
-          <w:sz w:val="24"/>
-          <w:szCs w:val="24"/>
-        </w:rPr>
-      </w:pPr>
-    </w:p>
-    <w:p>
-      <w:pPr>
-        <w:pStyle w:val="ListParagraph"/>
+        <w:t xml:space="preserve">Notifications undergo an approval process by administrators before being </w:t>
+      </w:r>
+      <w:r>
+        <w:rPr>
+          <w:rFonts w:asciiTheme="minorBidi" w:hAnsiTheme="minorBidi"/>
+          <w:sz w:val="24"/>
+          <w:szCs w:val="24"/>
+        </w:rPr>
+        <w:t>sent</w:t>
+      </w:r>
+      <w:r>
+        <w:rPr>
+          <w:rFonts w:asciiTheme="minorBidi" w:hAnsiTheme="minorBidi"/>
+          <w:sz w:val="24"/>
+          <w:szCs w:val="24"/>
+        </w:rPr>
+        <w:t xml:space="preserve"> to </w:t>
+      </w:r>
+      <w:r>
+        <w:rPr>
+          <w:rFonts w:asciiTheme="minorBidi" w:hAnsiTheme="minorBidi"/>
+          <w:sz w:val="24"/>
+          <w:szCs w:val="24"/>
+        </w:rPr>
+        <w:t>the</w:t>
+      </w:r>
+      <w:r>
+        <w:rPr>
+          <w:rFonts w:asciiTheme="minorBidi" w:hAnsiTheme="minorBidi"/>
+          <w:sz w:val="24"/>
+          <w:szCs w:val="24"/>
+        </w:rPr>
+        <w:t xml:space="preserve"> application users.</w:t>
+      </w:r>
+    </w:p>
+    <w:p>
+      <w:pPr>
         <w:spacing w:line="360" w:lineRule="auto"/>
         <w:rPr>
           <w:rFonts w:asciiTheme="minorBidi" w:hAnsiTheme="minorBidi"/>
@@ -3783,7 +4569,39 @@
           <w:sz w:val="24"/>
           <w:szCs w:val="24"/>
         </w:rPr>
-        <w:t>The "Account" page empowers the business owner to manage personal details, preferences, and language settings.</w:t>
+        <w:t xml:space="preserve">The "Account" page </w:t>
+      </w:r>
+      <w:r>
+        <w:rPr>
+          <w:rFonts w:asciiTheme="minorBidi" w:hAnsiTheme="minorBidi"/>
+          <w:sz w:val="24"/>
+          <w:szCs w:val="24"/>
+        </w:rPr>
+        <w:t>enables</w:t>
+      </w:r>
+      <w:r>
+        <w:rPr>
+          <w:rFonts w:asciiTheme="minorBidi" w:hAnsiTheme="minorBidi"/>
+          <w:sz w:val="24"/>
+          <w:szCs w:val="24"/>
+        </w:rPr>
+        <w:t xml:space="preserve"> the business owner to manage</w:t>
+      </w:r>
+      <w:r>
+        <w:rPr>
+          <w:rFonts w:asciiTheme="minorBidi" w:hAnsiTheme="minorBidi"/>
+          <w:sz w:val="24"/>
+          <w:szCs w:val="24"/>
+        </w:rPr>
+        <w:t xml:space="preserve"> many settings including</w:t>
+      </w:r>
+      <w:r>
+        <w:rPr>
+          <w:rFonts w:asciiTheme="minorBidi" w:hAnsiTheme="minorBidi"/>
+          <w:sz w:val="24"/>
+          <w:szCs w:val="24"/>
+        </w:rPr>
+        <w:t xml:space="preserve"> personal details and language settings.</w:t>
       </w:r>
     </w:p>
     <w:p>
@@ -3806,7 +4624,39 @@
           <w:sz w:val="24"/>
           <w:szCs w:val="24"/>
         </w:rPr>
-        <w:t>A user-friendly interface facilitates effortless edits to the user's profile information.</w:t>
+        <w:t xml:space="preserve">A user-friendly interface </w:t>
+      </w:r>
+      <w:r>
+        <w:rPr>
+          <w:rFonts w:asciiTheme="minorBidi" w:hAnsiTheme="minorBidi"/>
+          <w:sz w:val="24"/>
+          <w:szCs w:val="24"/>
+        </w:rPr>
+        <w:t>allows for a simple</w:t>
+      </w:r>
+      <w:r>
+        <w:rPr>
+          <w:rFonts w:asciiTheme="minorBidi" w:hAnsiTheme="minorBidi"/>
+          <w:sz w:val="24"/>
+          <w:szCs w:val="24"/>
+        </w:rPr>
+        <w:t xml:space="preserve"> edit</w:t>
+      </w:r>
+      <w:r>
+        <w:rPr>
+          <w:rFonts w:asciiTheme="minorBidi" w:hAnsiTheme="minorBidi"/>
+          <w:sz w:val="24"/>
+          <w:szCs w:val="24"/>
+        </w:rPr>
+        <w:t>ing process</w:t>
+      </w:r>
+      <w:r>
+        <w:rPr>
+          <w:rFonts w:asciiTheme="minorBidi" w:hAnsiTheme="minorBidi"/>
+          <w:sz w:val="24"/>
+          <w:szCs w:val="24"/>
+        </w:rPr>
+        <w:t xml:space="preserve"> to the user's profile information.</w:t>
       </w:r>
     </w:p>
     <w:p>
@@ -3886,7 +4736,23 @@
           <w:sz w:val="24"/>
           <w:szCs w:val="24"/>
         </w:rPr>
-        <w:t>Options for signing out or deleting the account are conveniently accessible, ensuring user autonomy.</w:t>
+        <w:t>Options for signing out or deleting the account are</w:t>
+      </w:r>
+      <w:r>
+        <w:rPr>
+          <w:rFonts w:asciiTheme="minorBidi" w:hAnsiTheme="minorBidi"/>
+          <w:sz w:val="24"/>
+          <w:szCs w:val="24"/>
+        </w:rPr>
+        <w:t xml:space="preserve"> also included</w:t>
+      </w:r>
+      <w:r>
+        <w:rPr>
+          <w:rFonts w:asciiTheme="minorBidi" w:hAnsiTheme="minorBidi"/>
+          <w:sz w:val="24"/>
+          <w:szCs w:val="24"/>
+        </w:rPr>
+        <w:t>.</w:t>
       </w:r>
     </w:p>
     <w:p>
@@ -3916,7 +4782,55 @@
           <w:sz w:val="24"/>
           <w:szCs w:val="24"/>
         </w:rPr>
-        <w:t>This thoughtfully designed application flow prioritizes simplicity, providing business owners with an efficient platform to manage their shops, create offers, send notifications, and personalize account settings. The bottom navigation bar ensures seamless navigation between these core functionalities, contributing to a user-friendly and intuitive experience.</w:t>
+        <w:t>This design</w:t>
+      </w:r>
+      <w:r>
+        <w:rPr>
+          <w:rFonts w:asciiTheme="minorBidi" w:hAnsiTheme="minorBidi"/>
+          <w:sz w:val="24"/>
+          <w:szCs w:val="24"/>
+        </w:rPr>
+        <w:t xml:space="preserve"> of the</w:t>
+      </w:r>
+      <w:r>
+        <w:rPr>
+          <w:rFonts w:asciiTheme="minorBidi" w:hAnsiTheme="minorBidi"/>
+          <w:sz w:val="24"/>
+          <w:szCs w:val="24"/>
+        </w:rPr>
+        <w:t xml:space="preserve"> application flow prioritizes simplicity, providing business owners with an efficient platform to manage their shops, create offers, send notifications, and personalize account settings. The bottom navigation bar ensures seamless navigation between these core functionalities,</w:t>
+      </w:r>
+      <w:r>
+        <w:rPr>
+          <w:rFonts w:asciiTheme="minorBidi" w:hAnsiTheme="minorBidi"/>
+          <w:sz w:val="24"/>
+          <w:szCs w:val="24"/>
+        </w:rPr>
+        <w:t xml:space="preserve"> ensuring</w:t>
+      </w:r>
+      <w:r>
+        <w:rPr>
+          <w:rFonts w:asciiTheme="minorBidi" w:hAnsiTheme="minorBidi"/>
+          <w:sz w:val="24"/>
+          <w:szCs w:val="24"/>
+        </w:rPr>
+        <w:t xml:space="preserve"> a </w:t>
+      </w:r>
+      <w:r>
+        <w:rPr>
+          <w:rFonts w:asciiTheme="minorBidi" w:hAnsiTheme="minorBidi"/>
+          <w:sz w:val="24"/>
+          <w:szCs w:val="24"/>
+        </w:rPr>
+        <w:t xml:space="preserve">simple, </w:t>
+      </w:r>
+      <w:r>
+        <w:rPr>
+          <w:rFonts w:asciiTheme="minorBidi" w:hAnsiTheme="minorBidi"/>
+          <w:sz w:val="24"/>
+          <w:szCs w:val="24"/>
+        </w:rPr>
+        <w:t>user-friendly experience.</w:t>
       </w:r>
     </w:p>
     <w:p>
@@ -3935,9 +4849,9 @@
           <w:noProof/>
         </w:rPr>
         <w:drawing>
-          <wp:inline distT="0" distB="0" distL="0" distR="0" wp14:anchorId="38AC3303" wp14:editId="7F56DCBA">
-            <wp:extent cx="5175938" cy="2543175"/>
-            <wp:effectExtent l="0" t="0" r="5715" b="0"/>
+          <wp:inline distT="0" distB="0" distL="0" distR="0" wp14:anchorId="38AC3303" wp14:editId="4CE53B7F">
+            <wp:extent cx="5715000" cy="2808041"/>
+            <wp:effectExtent l="0" t="0" r="0" b="0"/>
             <wp:docPr id="444871564" name="Picture 3"/>
             <wp:cNvGraphicFramePr>
               <a:graphicFrameLocks xmlns:a="http://schemas.openxmlformats.org/drawingml/2006/main" noChangeAspect="1"/>
@@ -3967,7 +4881,7 @@
                   <pic:spPr bwMode="auto">
                     <a:xfrm>
                       <a:off x="0" y="0"/>
-                      <a:ext cx="5183907" cy="2547091"/>
+                      <a:ext cx="5749598" cy="2825040"/>
                     </a:xfrm>
                     <a:prstGeom prst="rect">
                       <a:avLst/>
@@ -4022,20 +4936,19 @@
     <w:p>
       <w:pPr>
         <w:spacing w:line="360" w:lineRule="auto"/>
-        <w:jc w:val="both"/>
-        <w:rPr>
-          <w:rFonts w:asciiTheme="minorBidi" w:hAnsiTheme="minorBidi"/>
-          <w:sz w:val="24"/>
-          <w:szCs w:val="24"/>
-        </w:rPr>
-      </w:pPr>
-      <w:r>
-        <w:rPr>
-          <w:rFonts w:asciiTheme="minorBidi" w:hAnsiTheme="minorBidi"/>
-          <w:sz w:val="24"/>
-          <w:szCs w:val="24"/>
-        </w:rPr>
-        <w:t>The shop creation process within the Smart-Shopping application is designed to be intuitive and comprehensive, allowing business owners to efficiently input essential details for their establishments. Here is an in-depth walkthrough of the fields and steps involved:</w:t>
+        <w:rPr>
+          <w:rFonts w:asciiTheme="minorBidi" w:hAnsiTheme="minorBidi"/>
+          <w:sz w:val="24"/>
+          <w:szCs w:val="24"/>
+        </w:rPr>
+      </w:pPr>
+      <w:r>
+        <w:rPr>
+          <w:rFonts w:asciiTheme="minorBidi" w:hAnsiTheme="minorBidi"/>
+          <w:sz w:val="24"/>
+          <w:szCs w:val="24"/>
+        </w:rPr>
+        <w:t>The Smart-Shopping application offers a straightforward and thorough shop creation process that enables business owners to quickly enter essential details about their establishments. Here is a detailed explanation of the fields and steps involved:</w:t>
       </w:r>
     </w:p>
     <w:p>
@@ -4091,7 +5004,31 @@
           <w:sz w:val="24"/>
           <w:szCs w:val="24"/>
         </w:rPr>
-        <w:t>Upon navigating to the "Shops" screen, the business owner taps the "Add Shop" button, triggering the shop creation process.</w:t>
+        <w:t xml:space="preserve">After </w:t>
+      </w:r>
+      <w:r>
+        <w:rPr>
+          <w:rFonts w:asciiTheme="minorBidi" w:hAnsiTheme="minorBidi"/>
+          <w:sz w:val="24"/>
+          <w:szCs w:val="24"/>
+        </w:rPr>
+        <w:t xml:space="preserve">navigating to the "Shops" screen, the business owner taps the "Add </w:t>
+      </w:r>
+      <w:r>
+        <w:rPr>
+          <w:rFonts w:asciiTheme="minorBidi" w:hAnsiTheme="minorBidi"/>
+          <w:sz w:val="24"/>
+          <w:szCs w:val="24"/>
+        </w:rPr>
+        <w:t xml:space="preserve">New </w:t>
+      </w:r>
+      <w:r>
+        <w:rPr>
+          <w:rFonts w:asciiTheme="minorBidi" w:hAnsiTheme="minorBidi"/>
+          <w:sz w:val="24"/>
+          <w:szCs w:val="24"/>
+        </w:rPr>
+        <w:t>Shop" button, triggering the shop creation process.</w:t>
       </w:r>
     </w:p>
     <w:p>
@@ -4114,7 +5051,23 @@
           <w:sz w:val="24"/>
           <w:szCs w:val="24"/>
         </w:rPr>
-        <w:t>This action redirects the user to a dedicated screen designed for entering the particulars of the new shop.</w:t>
+        <w:t xml:space="preserve">This action redirects the user to a dedicated screen designed for entering the </w:t>
+      </w:r>
+      <w:r>
+        <w:rPr>
+          <w:rFonts w:asciiTheme="minorBidi" w:hAnsiTheme="minorBidi"/>
+          <w:sz w:val="24"/>
+          <w:szCs w:val="24"/>
+        </w:rPr>
+        <w:t xml:space="preserve">information </w:t>
+      </w:r>
+      <w:r>
+        <w:rPr>
+          <w:rFonts w:asciiTheme="minorBidi" w:hAnsiTheme="minorBidi"/>
+          <w:sz w:val="24"/>
+          <w:szCs w:val="24"/>
+        </w:rPr>
+        <w:t>of the new shop.</w:t>
       </w:r>
     </w:p>
     <w:p>
@@ -4178,7 +5131,39 @@
           <w:sz w:val="24"/>
           <w:szCs w:val="24"/>
         </w:rPr>
-        <w:t>The shop creation form encompasses the following fields, capturing vital information about the establishment:</w:t>
+        <w:t xml:space="preserve">The shop creation form </w:t>
+      </w:r>
+      <w:r>
+        <w:rPr>
+          <w:rFonts w:asciiTheme="minorBidi" w:hAnsiTheme="minorBidi"/>
+          <w:sz w:val="24"/>
+          <w:szCs w:val="24"/>
+        </w:rPr>
+        <w:t>includes</w:t>
+      </w:r>
+      <w:r>
+        <w:rPr>
+          <w:rFonts w:asciiTheme="minorBidi" w:hAnsiTheme="minorBidi"/>
+          <w:sz w:val="24"/>
+          <w:szCs w:val="24"/>
+        </w:rPr>
+        <w:t xml:space="preserve"> the following fields,</w:t>
+      </w:r>
+      <w:r>
+        <w:rPr>
+          <w:rFonts w:asciiTheme="minorBidi" w:hAnsiTheme="minorBidi"/>
+          <w:sz w:val="24"/>
+          <w:szCs w:val="24"/>
+        </w:rPr>
+        <w:t xml:space="preserve"> for basic</w:t>
+      </w:r>
+      <w:r>
+        <w:rPr>
+          <w:rFonts w:asciiTheme="minorBidi" w:hAnsiTheme="minorBidi"/>
+          <w:sz w:val="24"/>
+          <w:szCs w:val="24"/>
+        </w:rPr>
+        <w:t xml:space="preserve"> information about the establishment:</w:t>
       </w:r>
     </w:p>
     <w:p>
@@ -4220,7 +5205,23 @@
           <w:sz w:val="24"/>
           <w:szCs w:val="24"/>
         </w:rPr>
-        <w:t>The business owner inputs the name of the store in both Turkish and English, ensuring a bilingual presence.</w:t>
+        <w:t xml:space="preserve">The business owner inputs the name of the </w:t>
+      </w:r>
+      <w:r>
+        <w:rPr>
+          <w:rFonts w:asciiTheme="minorBidi" w:hAnsiTheme="minorBidi"/>
+          <w:sz w:val="24"/>
+          <w:szCs w:val="24"/>
+        </w:rPr>
+        <w:t>establishment</w:t>
+      </w:r>
+      <w:r>
+        <w:rPr>
+          <w:rFonts w:asciiTheme="minorBidi" w:hAnsiTheme="minorBidi"/>
+          <w:sz w:val="24"/>
+          <w:szCs w:val="24"/>
+        </w:rPr>
+        <w:t xml:space="preserve"> in both Turkish and English.</w:t>
       </w:r>
     </w:p>
     <w:p>
@@ -4262,7 +5263,31 @@
           <w:sz w:val="24"/>
           <w:szCs w:val="24"/>
         </w:rPr>
-        <w:t>Users can select one or more categories that best represent the type of products or services offered by the shop.</w:t>
+        <w:t>Users can select one or more categories that best represent the type of services offered by the</w:t>
+      </w:r>
+      <w:r>
+        <w:rPr>
+          <w:rFonts w:asciiTheme="minorBidi" w:hAnsiTheme="minorBidi"/>
+          <w:sz w:val="24"/>
+          <w:szCs w:val="24"/>
+        </w:rPr>
+        <w:t xml:space="preserve"> </w:t>
+      </w:r>
+      <w:r>
+        <w:rPr>
+          <w:rFonts w:asciiTheme="minorBidi" w:hAnsiTheme="minorBidi"/>
+          <w:sz w:val="24"/>
+          <w:szCs w:val="24"/>
+        </w:rPr>
+        <w:t>establishment</w:t>
+      </w:r>
+      <w:r>
+        <w:rPr>
+          <w:rFonts w:asciiTheme="minorBidi" w:hAnsiTheme="minorBidi"/>
+          <w:sz w:val="24"/>
+          <w:szCs w:val="24"/>
+        </w:rPr>
+        <w:t>.</w:t>
       </w:r>
     </w:p>
     <w:p>
@@ -4304,7 +5329,7 @@
           <w:sz w:val="24"/>
           <w:szCs w:val="24"/>
         </w:rPr>
-        <w:t>Limited selection of keywords or tags allows the business owner to associate specific attributes with the shop, enhancing searchability.</w:t>
+        <w:t>Limited selection of keywords or tags allows the business owner to associate specific attributes with the shop.</w:t>
       </w:r>
     </w:p>
     <w:p>
@@ -4346,7 +5371,55 @@
           <w:sz w:val="24"/>
           <w:szCs w:val="24"/>
         </w:rPr>
-        <w:t>A unique identifier, the commercial registration number, helps establish the legal identity of the shop.</w:t>
+        <w:t>T</w:t>
+      </w:r>
+      <w:r>
+        <w:rPr>
+          <w:rFonts w:asciiTheme="minorBidi" w:hAnsiTheme="minorBidi"/>
+          <w:sz w:val="24"/>
+          <w:szCs w:val="24"/>
+        </w:rPr>
+        <w:t>he commercial registration number</w:t>
+      </w:r>
+      <w:r>
+        <w:rPr>
+          <w:rFonts w:asciiTheme="minorBidi" w:hAnsiTheme="minorBidi"/>
+          <w:sz w:val="24"/>
+          <w:szCs w:val="24"/>
+        </w:rPr>
+        <w:t xml:space="preserve"> </w:t>
+      </w:r>
+      <w:r>
+        <w:rPr>
+          <w:rFonts w:asciiTheme="minorBidi" w:hAnsiTheme="minorBidi"/>
+          <w:sz w:val="24"/>
+          <w:szCs w:val="24"/>
+        </w:rPr>
+        <w:t>is a</w:t>
+      </w:r>
+      <w:r>
+        <w:rPr>
+          <w:rFonts w:asciiTheme="minorBidi" w:hAnsiTheme="minorBidi"/>
+          <w:sz w:val="24"/>
+          <w:szCs w:val="24"/>
+        </w:rPr>
+        <w:t xml:space="preserve"> unique identifier </w:t>
+      </w:r>
+      <w:r>
+        <w:rPr>
+          <w:rFonts w:asciiTheme="minorBidi" w:hAnsiTheme="minorBidi"/>
+          <w:sz w:val="24"/>
+          <w:szCs w:val="24"/>
+        </w:rPr>
+        <w:t xml:space="preserve">that </w:t>
+      </w:r>
+      <w:r>
+        <w:rPr>
+          <w:rFonts w:asciiTheme="minorBidi" w:hAnsiTheme="minorBidi"/>
+          <w:sz w:val="24"/>
+          <w:szCs w:val="24"/>
+        </w:rPr>
+        <w:t>helps establish the legal identity of the shop.</w:t>
       </w:r>
     </w:p>
     <w:p>
@@ -4411,7 +5484,23 @@
           <w:sz w:val="24"/>
           <w:szCs w:val="24"/>
         </w:rPr>
-        <w:t>The city field allows the business owner to specify the geographical location of the shop.</w:t>
+        <w:t>The city field allows the business owner to specify</w:t>
+      </w:r>
+      <w:r>
+        <w:rPr>
+          <w:rFonts w:asciiTheme="minorBidi" w:hAnsiTheme="minorBidi"/>
+          <w:sz w:val="24"/>
+          <w:szCs w:val="24"/>
+        </w:rPr>
+        <w:t xml:space="preserve"> which city the shop is located in</w:t>
+      </w:r>
+      <w:r>
+        <w:rPr>
+          <w:rFonts w:asciiTheme="minorBidi" w:hAnsiTheme="minorBidi"/>
+          <w:sz w:val="24"/>
+          <w:szCs w:val="24"/>
+        </w:rPr>
+        <w:t>.</w:t>
       </w:r>
     </w:p>
     <w:p>
@@ -4453,7 +5542,7 @@
           <w:sz w:val="24"/>
           <w:szCs w:val="24"/>
         </w:rPr>
-        <w:t>Input fields for working days and hours provide information on the operational schedule of the shop.</w:t>
+        <w:t>Input fields for working days and hours provide information on the schedule of the shop.</w:t>
       </w:r>
     </w:p>
     <w:p>
@@ -4495,7 +5584,39 @@
           <w:sz w:val="24"/>
           <w:szCs w:val="24"/>
         </w:rPr>
-        <w:t>The exact location of the shop is specified, contributing to accurate mapping and navigation.</w:t>
+        <w:t xml:space="preserve">The exact location of the shop is specified, to </w:t>
+      </w:r>
+      <w:r>
+        <w:rPr>
+          <w:rFonts w:asciiTheme="minorBidi" w:hAnsiTheme="minorBidi"/>
+          <w:sz w:val="24"/>
+          <w:szCs w:val="24"/>
+        </w:rPr>
+        <w:t xml:space="preserve">provide </w:t>
+      </w:r>
+      <w:r>
+        <w:rPr>
+          <w:rFonts w:asciiTheme="minorBidi" w:hAnsiTheme="minorBidi"/>
+          <w:sz w:val="24"/>
+          <w:szCs w:val="24"/>
+        </w:rPr>
+        <w:t xml:space="preserve">accurate and </w:t>
+      </w:r>
+      <w:r>
+        <w:rPr>
+          <w:rFonts w:asciiTheme="minorBidi" w:hAnsiTheme="minorBidi"/>
+          <w:sz w:val="24"/>
+          <w:szCs w:val="24"/>
+        </w:rPr>
+        <w:t xml:space="preserve">easy </w:t>
+      </w:r>
+      <w:r>
+        <w:rPr>
+          <w:rFonts w:asciiTheme="minorBidi" w:hAnsiTheme="minorBidi"/>
+          <w:sz w:val="24"/>
+          <w:szCs w:val="24"/>
+        </w:rPr>
+        <w:t>navigation.</w:t>
       </w:r>
     </w:p>
     <w:p>
@@ -4537,7 +5658,71 @@
           <w:sz w:val="24"/>
           <w:szCs w:val="24"/>
         </w:rPr>
-        <w:t>If applicable, the business owner can provide addresses for multiple branches, facilitating a comprehensive overview.</w:t>
+        <w:t>If</w:t>
+      </w:r>
+      <w:r>
+        <w:rPr>
+          <w:rFonts w:asciiTheme="minorBidi" w:hAnsiTheme="minorBidi"/>
+          <w:sz w:val="24"/>
+          <w:szCs w:val="24"/>
+        </w:rPr>
+        <w:t xml:space="preserve"> there are multiple branches</w:t>
+      </w:r>
+      <w:r>
+        <w:rPr>
+          <w:rFonts w:asciiTheme="minorBidi" w:hAnsiTheme="minorBidi"/>
+          <w:sz w:val="24"/>
+          <w:szCs w:val="24"/>
+        </w:rPr>
+        <w:t xml:space="preserve">, the business owner can provide addresses for </w:t>
+      </w:r>
+      <w:r>
+        <w:rPr>
+          <w:rFonts w:asciiTheme="minorBidi" w:hAnsiTheme="minorBidi"/>
+          <w:sz w:val="24"/>
+          <w:szCs w:val="24"/>
+        </w:rPr>
+        <w:t xml:space="preserve">each </w:t>
+      </w:r>
+      <w:r>
+        <w:rPr>
+          <w:rFonts w:asciiTheme="minorBidi" w:hAnsiTheme="minorBidi"/>
+          <w:sz w:val="24"/>
+          <w:szCs w:val="24"/>
+        </w:rPr>
+        <w:t xml:space="preserve">branch, </w:t>
+      </w:r>
+      <w:r>
+        <w:rPr>
+          <w:rFonts w:asciiTheme="minorBidi" w:hAnsiTheme="minorBidi"/>
+          <w:sz w:val="24"/>
+          <w:szCs w:val="24"/>
+        </w:rPr>
+        <w:t>enabling</w:t>
+      </w:r>
+      <w:r>
+        <w:rPr>
+          <w:rFonts w:asciiTheme="minorBidi" w:hAnsiTheme="minorBidi"/>
+          <w:sz w:val="24"/>
+          <w:szCs w:val="24"/>
+        </w:rPr>
+        <w:t xml:space="preserve"> a </w:t>
+      </w:r>
+      <w:r>
+        <w:rPr>
+          <w:rFonts w:asciiTheme="minorBidi" w:hAnsiTheme="minorBidi"/>
+          <w:sz w:val="24"/>
+          <w:szCs w:val="24"/>
+        </w:rPr>
+        <w:t>complete</w:t>
+      </w:r>
+      <w:r>
+        <w:rPr>
+          <w:rFonts w:asciiTheme="minorBidi" w:hAnsiTheme="minorBidi"/>
+          <w:sz w:val="24"/>
+          <w:szCs w:val="24"/>
+        </w:rPr>
+        <w:t xml:space="preserve"> overview.</w:t>
       </w:r>
     </w:p>
     <w:p>
@@ -4579,7 +5764,39 @@
           <w:sz w:val="24"/>
           <w:szCs w:val="24"/>
         </w:rPr>
-        <w:t>Facebook, Instagram, and TikTok links offer opportunities for enhanced online visibility and engagement.</w:t>
+        <w:t xml:space="preserve">Facebook, Instagram, and TikTok links offer </w:t>
+      </w:r>
+      <w:r>
+        <w:rPr>
+          <w:rFonts w:asciiTheme="minorBidi" w:hAnsiTheme="minorBidi"/>
+          <w:sz w:val="24"/>
+          <w:szCs w:val="24"/>
+        </w:rPr>
+        <w:t xml:space="preserve">an </w:t>
+      </w:r>
+      <w:r>
+        <w:rPr>
+          <w:rFonts w:asciiTheme="minorBidi" w:hAnsiTheme="minorBidi"/>
+          <w:sz w:val="24"/>
+          <w:szCs w:val="24"/>
+        </w:rPr>
+        <w:t>opportunit</w:t>
+      </w:r>
+      <w:r>
+        <w:rPr>
+          <w:rFonts w:asciiTheme="minorBidi" w:hAnsiTheme="minorBidi"/>
+          <w:sz w:val="24"/>
+          <w:szCs w:val="24"/>
+        </w:rPr>
+        <w:t>y</w:t>
+      </w:r>
+      <w:r>
+        <w:rPr>
+          <w:rFonts w:asciiTheme="minorBidi" w:hAnsiTheme="minorBidi"/>
+          <w:sz w:val="24"/>
+          <w:szCs w:val="24"/>
+        </w:rPr>
+        <w:t xml:space="preserve"> for enhanced online visibility and engagement.</w:t>
       </w:r>
     </w:p>
     <w:p>
@@ -4621,7 +5838,7 @@
           <w:sz w:val="24"/>
           <w:szCs w:val="24"/>
         </w:rPr>
-        <w:t>The business owner includes the contact number and the name of the person to contact for inquiries or collaboration.</w:t>
+        <w:t>The business owner includes the contact number and the name of the person to contact for inquiries.</w:t>
       </w:r>
     </w:p>
     <w:p>
@@ -4663,7 +5880,23 @@
           <w:sz w:val="24"/>
           <w:szCs w:val="24"/>
         </w:rPr>
-        <w:t>An image of the store is uploaded to create a visual representation, contributing to an attractive and informative shop profile.</w:t>
+        <w:t>An image of the store is uploaded to create a visual</w:t>
+      </w:r>
+      <w:r>
+        <w:rPr>
+          <w:rFonts w:asciiTheme="minorBidi" w:hAnsiTheme="minorBidi"/>
+          <w:sz w:val="24"/>
+          <w:szCs w:val="24"/>
+        </w:rPr>
+        <w:t xml:space="preserve"> appeal</w:t>
+      </w:r>
+      <w:r>
+        <w:rPr>
+          <w:rFonts w:asciiTheme="minorBidi" w:hAnsiTheme="minorBidi"/>
+          <w:sz w:val="24"/>
+          <w:szCs w:val="24"/>
+        </w:rPr>
+        <w:t>, contributing to an attractive and informative shop profile.</w:t>
       </w:r>
     </w:p>
     <w:p>
@@ -4847,7 +6080,39 @@
           <w:sz w:val="24"/>
           <w:szCs w:val="24"/>
         </w:rPr>
-        <w:t>Users can immediately access and manage the newly added shop, leveraging the full suite of features offered by the Smart-Shopping application.</w:t>
+        <w:t xml:space="preserve">Users can immediately access and manage the newly added shop, </w:t>
+      </w:r>
+      <w:r>
+        <w:rPr>
+          <w:rFonts w:asciiTheme="minorBidi" w:hAnsiTheme="minorBidi"/>
+          <w:sz w:val="24"/>
+          <w:szCs w:val="24"/>
+        </w:rPr>
+        <w:t>enhancing</w:t>
+      </w:r>
+      <w:r>
+        <w:rPr>
+          <w:rFonts w:asciiTheme="minorBidi" w:hAnsiTheme="minorBidi"/>
+          <w:sz w:val="24"/>
+          <w:szCs w:val="24"/>
+        </w:rPr>
+        <w:t xml:space="preserve"> the </w:t>
+      </w:r>
+      <w:r>
+        <w:rPr>
+          <w:rFonts w:asciiTheme="minorBidi" w:hAnsiTheme="minorBidi"/>
+          <w:sz w:val="24"/>
+          <w:szCs w:val="24"/>
+        </w:rPr>
+        <w:t xml:space="preserve">set </w:t>
+      </w:r>
+      <w:r>
+        <w:rPr>
+          <w:rFonts w:asciiTheme="minorBidi" w:hAnsiTheme="minorBidi"/>
+          <w:sz w:val="24"/>
+          <w:szCs w:val="24"/>
+        </w:rPr>
+        <w:t>of features offered by the Smart-Shopping application.</w:t>
       </w:r>
     </w:p>
     <w:p>
@@ -4866,7 +6131,39 @@
           <w:sz w:val="24"/>
           <w:szCs w:val="24"/>
         </w:rPr>
-        <w:t>By structuring the shop creation process with a user-friendly form and comprehensive fields, Smart-Shopping empowers business owners to efficiently showcase their establishments within the application, fostering a vibrant and dynamic marketplace.</w:t>
+        <w:t xml:space="preserve">By structuring the shop creation process with a user-friendly form and </w:t>
+      </w:r>
+      <w:r>
+        <w:rPr>
+          <w:rFonts w:asciiTheme="minorBidi" w:hAnsiTheme="minorBidi"/>
+          <w:sz w:val="24"/>
+          <w:szCs w:val="24"/>
+        </w:rPr>
+        <w:t>wide-ranging</w:t>
+      </w:r>
+      <w:r>
+        <w:rPr>
+          <w:rFonts w:asciiTheme="minorBidi" w:hAnsiTheme="minorBidi"/>
+          <w:sz w:val="24"/>
+          <w:szCs w:val="24"/>
+        </w:rPr>
+        <w:t xml:space="preserve"> fields, Smart-Shopping </w:t>
+      </w:r>
+      <w:r>
+        <w:rPr>
+          <w:rFonts w:asciiTheme="minorBidi" w:hAnsiTheme="minorBidi"/>
+          <w:sz w:val="24"/>
+          <w:szCs w:val="24"/>
+        </w:rPr>
+        <w:t>enables</w:t>
+      </w:r>
+      <w:r>
+        <w:rPr>
+          <w:rFonts w:asciiTheme="minorBidi" w:hAnsiTheme="minorBidi"/>
+          <w:sz w:val="24"/>
+          <w:szCs w:val="24"/>
+        </w:rPr>
+        <w:t xml:space="preserve"> business owners to efficiently showcase their establishments within the application.</w:t>
       </w:r>
     </w:p>
     <w:p>
@@ -4967,22 +6264,19 @@
     <w:p>
       <w:pPr>
         <w:spacing w:line="360" w:lineRule="auto"/>
-        <w:jc w:val="both"/>
-        <w:rPr>
-          <w:rFonts w:asciiTheme="minorBidi" w:hAnsiTheme="minorBidi"/>
-          <w:b/>
-          <w:bCs/>
-          <w:sz w:val="24"/>
-          <w:szCs w:val="24"/>
-        </w:rPr>
-      </w:pPr>
-      <w:r>
-        <w:rPr>
-          <w:rFonts w:asciiTheme="minorBidi" w:hAnsiTheme="minorBidi"/>
-          <w:sz w:val="24"/>
-          <w:szCs w:val="24"/>
-        </w:rPr>
-        <w:t>The Smart-Shopping application integrates a robust notification system, empowering business owners to communicate effectively with users. This system ensures a controlled and streamlined process for delivering important messages, promotions, and updates. Here's a summary of the notification workflow:</w:t>
+        <w:rPr>
+          <w:rFonts w:asciiTheme="minorBidi" w:hAnsiTheme="minorBidi"/>
+          <w:sz w:val="24"/>
+          <w:szCs w:val="24"/>
+        </w:rPr>
+      </w:pPr>
+      <w:r>
+        <w:rPr>
+          <w:rFonts w:asciiTheme="minorBidi" w:hAnsiTheme="minorBidi"/>
+          <w:sz w:val="24"/>
+          <w:szCs w:val="24"/>
+        </w:rPr>
+        <w:t>Through the addition of a strong notification system, the Smart-Shopping application enables business owners to interact with customers in an efficient and effective way. This system makes sure that crucial announcements, promotions, and updates are delivered within a regulated and efficient process. Here is a quick overview of the notification process:</w:t>
       </w:r>
     </w:p>
     <w:p>
@@ -5036,8 +6330,78 @@
           <w:sz w:val="24"/>
           <w:szCs w:val="24"/>
         </w:rPr>
-        <w:t>Business owners compose messages within a specific character limit on the "Notifications" page, covering promotions, announcements, or relevant information.</w:t>
-      </w:r>
+        <w:t>Business owners</w:t>
+      </w:r>
+      <w:r>
+        <w:rPr>
+          <w:rFonts w:asciiTheme="minorBidi" w:hAnsiTheme="minorBidi"/>
+          <w:sz w:val="24"/>
+          <w:szCs w:val="24"/>
+        </w:rPr>
+        <w:t xml:space="preserve"> create</w:t>
+      </w:r>
+      <w:r>
+        <w:rPr>
+          <w:rFonts w:asciiTheme="minorBidi" w:hAnsiTheme="minorBidi"/>
+          <w:sz w:val="24"/>
+          <w:szCs w:val="24"/>
+        </w:rPr>
+        <w:t xml:space="preserve"> messages within a specific character limit on the "Notifications" page,</w:t>
+      </w:r>
+      <w:r>
+        <w:rPr>
+          <w:rFonts w:asciiTheme="minorBidi" w:hAnsiTheme="minorBidi"/>
+          <w:sz w:val="24"/>
+          <w:szCs w:val="24"/>
+        </w:rPr>
+        <w:t xml:space="preserve"> to announce</w:t>
+      </w:r>
+      <w:r>
+        <w:rPr>
+          <w:rFonts w:asciiTheme="minorBidi" w:hAnsiTheme="minorBidi"/>
+          <w:sz w:val="24"/>
+          <w:szCs w:val="24"/>
+        </w:rPr>
+        <w:t xml:space="preserve"> promotions, </w:t>
+      </w:r>
+      <w:r>
+        <w:rPr>
+          <w:rFonts w:asciiTheme="minorBidi" w:hAnsiTheme="minorBidi"/>
+          <w:sz w:val="24"/>
+          <w:szCs w:val="24"/>
+        </w:rPr>
+        <w:t>special deals</w:t>
+      </w:r>
+      <w:r>
+        <w:rPr>
+          <w:rFonts w:asciiTheme="minorBidi" w:hAnsiTheme="minorBidi"/>
+          <w:sz w:val="24"/>
+          <w:szCs w:val="24"/>
+        </w:rPr>
+        <w:t>, or relevant information.</w:t>
+      </w:r>
+    </w:p>
+    <w:p>
+      <w:pPr>
+        <w:pStyle w:val="ListParagraph"/>
+        <w:spacing w:line="360" w:lineRule="auto"/>
+        <w:rPr>
+          <w:rFonts w:asciiTheme="minorBidi" w:hAnsiTheme="minorBidi"/>
+          <w:sz w:val="24"/>
+          <w:szCs w:val="24"/>
+        </w:rPr>
+      </w:pPr>
+    </w:p>
+    <w:p>
+      <w:pPr>
+        <w:pStyle w:val="ListParagraph"/>
+        <w:spacing w:line="360" w:lineRule="auto"/>
+        <w:rPr>
+          <w:rFonts w:asciiTheme="minorBidi" w:hAnsiTheme="minorBidi"/>
+          <w:sz w:val="24"/>
+          <w:szCs w:val="24"/>
+        </w:rPr>
+      </w:pPr>
     </w:p>
     <w:p>
       <w:pPr>
@@ -5078,7 +6442,7 @@
           <w:sz w:val="24"/>
           <w:szCs w:val="24"/>
         </w:rPr>
-        <w:t>The sender's name is included, providing users with clear and transparent information about the source of the notification.</w:t>
+        <w:t>The sender's name is included, providing users with clear information about the notification.</w:t>
       </w:r>
     </w:p>
     <w:p>
@@ -5142,7 +6506,71 @@
           <w:sz w:val="24"/>
           <w:szCs w:val="24"/>
         </w:rPr>
-        <w:t>Messages are submitted for administrator review upon pressing the "Send Message" button, ensuring content aligns with guidelines and maintains a high standard.</w:t>
+        <w:t xml:space="preserve">Messages are submitted for administrator review </w:t>
+      </w:r>
+      <w:r>
+        <w:rPr>
+          <w:rFonts w:asciiTheme="minorBidi" w:hAnsiTheme="minorBidi"/>
+          <w:sz w:val="24"/>
+          <w:szCs w:val="24"/>
+        </w:rPr>
+        <w:t xml:space="preserve">after </w:t>
+      </w:r>
+      <w:r>
+        <w:rPr>
+          <w:rFonts w:asciiTheme="minorBidi" w:hAnsiTheme="minorBidi"/>
+          <w:sz w:val="24"/>
+          <w:szCs w:val="24"/>
+        </w:rPr>
+        <w:t xml:space="preserve">pressing the "Send </w:t>
+      </w:r>
+      <w:r>
+        <w:rPr>
+          <w:rFonts w:asciiTheme="minorBidi" w:hAnsiTheme="minorBidi"/>
+          <w:sz w:val="24"/>
+          <w:szCs w:val="24"/>
+        </w:rPr>
+        <w:t>Notification</w:t>
+      </w:r>
+      <w:r>
+        <w:rPr>
+          <w:rFonts w:asciiTheme="minorBidi" w:hAnsiTheme="minorBidi"/>
+          <w:sz w:val="24"/>
+          <w:szCs w:val="24"/>
+        </w:rPr>
+        <w:t xml:space="preserve">" button, ensuring content aligns with </w:t>
+      </w:r>
+      <w:r>
+        <w:rPr>
+          <w:rFonts w:asciiTheme="minorBidi" w:hAnsiTheme="minorBidi"/>
+          <w:sz w:val="24"/>
+          <w:szCs w:val="24"/>
+        </w:rPr>
+        <w:t xml:space="preserve">the specified </w:t>
+      </w:r>
+      <w:r>
+        <w:rPr>
+          <w:rFonts w:asciiTheme="minorBidi" w:hAnsiTheme="minorBidi"/>
+          <w:sz w:val="24"/>
+          <w:szCs w:val="24"/>
+        </w:rPr>
+        <w:t>guidelines</w:t>
+      </w:r>
+      <w:r>
+        <w:rPr>
+          <w:rFonts w:asciiTheme="minorBidi" w:hAnsiTheme="minorBidi"/>
+          <w:sz w:val="24"/>
+          <w:szCs w:val="24"/>
+        </w:rPr>
+        <w:t xml:space="preserve"> of the application</w:t>
+      </w:r>
+      <w:r>
+        <w:rPr>
+          <w:rFonts w:asciiTheme="minorBidi" w:hAnsiTheme="minorBidi"/>
+          <w:sz w:val="24"/>
+          <w:szCs w:val="24"/>
+        </w:rPr>
+        <w:t>.</w:t>
       </w:r>
     </w:p>
     <w:p>
@@ -5206,7 +6634,23 @@
           <w:sz w:val="24"/>
           <w:szCs w:val="24"/>
         </w:rPr>
-        <w:t>The administrator reviews and approves messages, acting as a quality control measure to prevent spam or inappropriate content.</w:t>
+        <w:t>The administrator reviews and approves messages, acting as a quality control measure to prevent spam or inappropriate content</w:t>
+      </w:r>
+      <w:r>
+        <w:rPr>
+          <w:rFonts w:asciiTheme="minorBidi" w:hAnsiTheme="minorBidi"/>
+          <w:sz w:val="24"/>
+          <w:szCs w:val="24"/>
+        </w:rPr>
+        <w:t xml:space="preserve"> from being sent to the customers</w:t>
+      </w:r>
+      <w:r>
+        <w:rPr>
+          <w:rFonts w:asciiTheme="minorBidi" w:hAnsiTheme="minorBidi"/>
+          <w:sz w:val="24"/>
+          <w:szCs w:val="24"/>
+        </w:rPr>
+        <w:t>.</w:t>
       </w:r>
     </w:p>
     <w:p>
@@ -5251,6 +6695,7 @@
           <w:sz w:val="24"/>
           <w:szCs w:val="24"/>
         </w:rPr>
+        <w:lastRenderedPageBreak/>
         <w:t>Delivery to Users:</w:t>
       </w:r>
     </w:p>
@@ -5270,7 +6715,7 @@
           <w:sz w:val="24"/>
           <w:szCs w:val="24"/>
         </w:rPr>
-        <w:t>Approved notifications are seamlessly delivered to all application users, ensuring standardized and controlled communication.</w:t>
+        <w:t>Approved notifications are delivered to application users, ensuring controlled communication.</w:t>
       </w:r>
     </w:p>
     <w:p>
@@ -5299,7 +6744,6 @@
           <w:sz w:val="24"/>
           <w:szCs w:val="24"/>
         </w:rPr>
-        <w:lastRenderedPageBreak/>
         <w:t>Key Features:</w:t>
       </w:r>
     </w:p>
@@ -5352,7 +6796,39 @@
           <w:sz w:val="24"/>
           <w:szCs w:val="24"/>
         </w:rPr>
-        <w:t>The streamlined process, coupled with transparent sender information, guarantees efficient communication and fosters trust.</w:t>
+        <w:t>Th</w:t>
+      </w:r>
+      <w:r>
+        <w:rPr>
+          <w:rFonts w:asciiTheme="minorBidi" w:hAnsiTheme="minorBidi"/>
+          <w:sz w:val="24"/>
+          <w:szCs w:val="24"/>
+        </w:rPr>
+        <w:t xml:space="preserve">is </w:t>
+      </w:r>
+      <w:r>
+        <w:rPr>
+          <w:rFonts w:asciiTheme="minorBidi" w:hAnsiTheme="minorBidi"/>
+          <w:sz w:val="24"/>
+          <w:szCs w:val="24"/>
+        </w:rPr>
+        <w:t xml:space="preserve">process, </w:t>
+      </w:r>
+      <w:r>
+        <w:rPr>
+          <w:rFonts w:asciiTheme="minorBidi" w:hAnsiTheme="minorBidi"/>
+          <w:sz w:val="24"/>
+          <w:szCs w:val="24"/>
+        </w:rPr>
+        <w:t>combined</w:t>
+      </w:r>
+      <w:r>
+        <w:rPr>
+          <w:rFonts w:asciiTheme="minorBidi" w:hAnsiTheme="minorBidi"/>
+          <w:sz w:val="24"/>
+          <w:szCs w:val="24"/>
+        </w:rPr>
+        <w:t xml:space="preserve"> with transparent sender information, guarantees efficient communication.</w:t>
       </w:r>
     </w:p>
     <w:p>
@@ -5416,7 +6892,23 @@
           <w:sz w:val="24"/>
           <w:szCs w:val="24"/>
         </w:rPr>
-        <w:t>The character limit encourages concise and clear messaging, optimizing the user's experience with easily digestible content.</w:t>
+        <w:t xml:space="preserve">The character limit encourages clear </w:t>
+      </w:r>
+      <w:r>
+        <w:rPr>
+          <w:rFonts w:asciiTheme="minorBidi" w:hAnsiTheme="minorBidi"/>
+          <w:sz w:val="24"/>
+          <w:szCs w:val="24"/>
+        </w:rPr>
+        <w:t>and precise communication with the customer</w:t>
+      </w:r>
+      <w:r>
+        <w:rPr>
+          <w:rFonts w:asciiTheme="minorBidi" w:hAnsiTheme="minorBidi"/>
+          <w:sz w:val="24"/>
+          <w:szCs w:val="24"/>
+        </w:rPr>
+        <w:t>, optimizing the user's experience.</w:t>
       </w:r>
     </w:p>
     <w:p>
@@ -5480,7 +6972,39 @@
           <w:sz w:val="24"/>
           <w:szCs w:val="24"/>
         </w:rPr>
-        <w:t>The administrator's approval step adds a layer of control, ensuring that notifications uphold the application's standards.</w:t>
+        <w:t xml:space="preserve">The administrator's approval step adds a layer of </w:t>
+      </w:r>
+      <w:r>
+        <w:rPr>
+          <w:rFonts w:asciiTheme="minorBidi" w:hAnsiTheme="minorBidi"/>
+          <w:sz w:val="24"/>
+          <w:szCs w:val="24"/>
+        </w:rPr>
+        <w:t>security</w:t>
+      </w:r>
+      <w:r>
+        <w:rPr>
+          <w:rFonts w:asciiTheme="minorBidi" w:hAnsiTheme="minorBidi"/>
+          <w:sz w:val="24"/>
+          <w:szCs w:val="24"/>
+        </w:rPr>
+        <w:t xml:space="preserve">, ensuring that notifications </w:t>
+      </w:r>
+      <w:r>
+        <w:rPr>
+          <w:rFonts w:asciiTheme="minorBidi" w:hAnsiTheme="minorBidi"/>
+          <w:sz w:val="24"/>
+          <w:szCs w:val="24"/>
+        </w:rPr>
+        <w:t xml:space="preserve">follow </w:t>
+      </w:r>
+      <w:r>
+        <w:rPr>
+          <w:rFonts w:asciiTheme="minorBidi" w:hAnsiTheme="minorBidi"/>
+          <w:sz w:val="24"/>
+          <w:szCs w:val="24"/>
+        </w:rPr>
+        <w:t>the application's standards.</w:t>
       </w:r>
     </w:p>
     <w:p>
@@ -5510,7 +7034,39 @@
           <w:sz w:val="24"/>
           <w:szCs w:val="24"/>
         </w:rPr>
-        <w:t>In summary, the notification system in Smart-Shopping enhances user engagement, facilitates efficient communication, and maintains a high standard of content quality through a meticulous approval process. This feature contributes to a positive and informed user experience within the Smart-Shopping community.</w:t>
+        <w:t xml:space="preserve">In summary, the notification system in Smart-Shopping enhances user engagement, </w:t>
+      </w:r>
+      <w:r>
+        <w:rPr>
+          <w:rFonts w:asciiTheme="minorBidi" w:hAnsiTheme="minorBidi"/>
+          <w:sz w:val="24"/>
+          <w:szCs w:val="24"/>
+        </w:rPr>
+        <w:t>helps</w:t>
+      </w:r>
+      <w:r>
+        <w:rPr>
+          <w:rFonts w:asciiTheme="minorBidi" w:hAnsiTheme="minorBidi"/>
+          <w:sz w:val="24"/>
+          <w:szCs w:val="24"/>
+        </w:rPr>
+        <w:t xml:space="preserve"> efficient communication, and maintains a standard of quality through </w:t>
+      </w:r>
+      <w:r>
+        <w:rPr>
+          <w:rFonts w:asciiTheme="minorBidi" w:hAnsiTheme="minorBidi"/>
+          <w:sz w:val="24"/>
+          <w:szCs w:val="24"/>
+        </w:rPr>
+        <w:t xml:space="preserve">the </w:t>
+      </w:r>
+      <w:r>
+        <w:rPr>
+          <w:rFonts w:asciiTheme="minorBidi" w:hAnsiTheme="minorBidi"/>
+          <w:sz w:val="24"/>
+          <w:szCs w:val="24"/>
+        </w:rPr>
+        <w:t>approval process. This feature contributes to a positive user experience within the Smart-Shopping community.</w:t>
       </w:r>
     </w:p>
     <w:p>
@@ -5532,9 +7088,9 @@
         </w:rPr>
         <w:lastRenderedPageBreak/>
         <w:drawing>
-          <wp:inline distT="0" distB="0" distL="0" distR="0" wp14:anchorId="6A481924" wp14:editId="4E546D03">
-            <wp:extent cx="3924300" cy="3907707"/>
-            <wp:effectExtent l="0" t="0" r="0" b="0"/>
+          <wp:inline distT="0" distB="0" distL="0" distR="0" wp14:anchorId="6A481924" wp14:editId="265501EF">
+            <wp:extent cx="4876800" cy="4856179"/>
+            <wp:effectExtent l="0" t="0" r="0" b="1905"/>
             <wp:docPr id="529764353" name="Picture 1"/>
             <wp:cNvGraphicFramePr>
               <a:graphicFrameLocks xmlns:a="http://schemas.openxmlformats.org/drawingml/2006/main" noChangeAspect="1"/>
@@ -5555,7 +7111,7 @@
                   <pic:spPr>
                     <a:xfrm>
                       <a:off x="0" y="0"/>
-                      <a:ext cx="3927486" cy="3910879"/>
+                      <a:ext cx="4908141" cy="4887387"/>
                     </a:xfrm>
                     <a:prstGeom prst="rect">
                       <a:avLst/>
@@ -5642,7 +7198,73 @@
           <w:sz w:val="24"/>
           <w:szCs w:val="24"/>
         </w:rPr>
-        <w:t>Creating a new offer on the Smart-Shopping application is a straightforward process designed for maximum ease. Here's a concise step-by-step guide for business owners:</w:t>
+        <w:t>Creating a new offer on the Smart-Shopping application is a</w:t>
+      </w:r>
+      <w:r>
+        <w:rPr>
+          <w:rFonts w:asciiTheme="minorBidi" w:hAnsiTheme="minorBidi"/>
+          <w:sz w:val="24"/>
+          <w:szCs w:val="24"/>
+        </w:rPr>
+        <w:t>n easy and</w:t>
+      </w:r>
+      <w:r>
+        <w:rPr>
+          <w:rFonts w:asciiTheme="minorBidi" w:hAnsiTheme="minorBidi"/>
+          <w:sz w:val="24"/>
+          <w:szCs w:val="24"/>
+        </w:rPr>
+        <w:t xml:space="preserve"> straightforward process designed for maximum</w:t>
+      </w:r>
+      <w:r>
+        <w:rPr>
+          <w:rFonts w:asciiTheme="minorBidi" w:hAnsiTheme="minorBidi"/>
+          <w:sz w:val="24"/>
+          <w:szCs w:val="24"/>
+        </w:rPr>
+        <w:t xml:space="preserve"> simplicity</w:t>
+      </w:r>
+      <w:r>
+        <w:rPr>
+          <w:rFonts w:asciiTheme="minorBidi" w:hAnsiTheme="minorBidi"/>
+          <w:sz w:val="24"/>
+          <w:szCs w:val="24"/>
+        </w:rPr>
+        <w:t xml:space="preserve">. Here's a step-by-step </w:t>
+      </w:r>
+      <w:r>
+        <w:rPr>
+          <w:rFonts w:asciiTheme="minorBidi" w:hAnsiTheme="minorBidi"/>
+          <w:sz w:val="24"/>
+          <w:szCs w:val="24"/>
+        </w:rPr>
+        <w:t xml:space="preserve">explanation on how offer </w:t>
+      </w:r>
+      <w:proofErr w:type="gramStart"/>
+      <w:r>
+        <w:rPr>
+          <w:rFonts w:asciiTheme="minorBidi" w:hAnsiTheme="minorBidi"/>
+          <w:sz w:val="24"/>
+          <w:szCs w:val="24"/>
+        </w:rPr>
+        <w:t>are</w:t>
+      </w:r>
+      <w:proofErr w:type="gramEnd"/>
+      <w:r>
+        <w:rPr>
+          <w:rFonts w:asciiTheme="minorBidi" w:hAnsiTheme="minorBidi"/>
+          <w:sz w:val="24"/>
+          <w:szCs w:val="24"/>
+        </w:rPr>
+        <w:t xml:space="preserve"> created</w:t>
+      </w:r>
+      <w:r>
+        <w:rPr>
+          <w:rFonts w:asciiTheme="minorBidi" w:hAnsiTheme="minorBidi"/>
+          <w:sz w:val="24"/>
+          <w:szCs w:val="24"/>
+        </w:rPr>
+        <w:t>:</w:t>
       </w:r>
     </w:p>
     <w:p>
@@ -5677,6 +7299,14 @@
         </w:rPr>
         <w:t>Initiation</w:t>
       </w:r>
+      <w:r>
+        <w:rPr>
+          <w:rFonts w:asciiTheme="minorBidi" w:hAnsiTheme="minorBidi"/>
+          <w:sz w:val="24"/>
+          <w:szCs w:val="24"/>
+        </w:rPr>
+        <w:t>:</w:t>
+      </w:r>
     </w:p>
     <w:p>
       <w:pPr>
@@ -5763,6 +7393,18 @@
     </w:p>
     <w:p>
       <w:pPr>
+        <w:pStyle w:val="ListParagraph"/>
+        <w:spacing w:line="360" w:lineRule="auto"/>
+        <w:rPr>
+          <w:rFonts w:asciiTheme="minorBidi" w:hAnsiTheme="minorBidi"/>
+          <w:sz w:val="24"/>
+          <w:szCs w:val="24"/>
+        </w:rPr>
+      </w:pPr>
+    </w:p>
+    <w:p>
+      <w:pPr>
+        <w:pStyle w:val="ListParagraph"/>
         <w:spacing w:line="360" w:lineRule="auto"/>
         <w:rPr>
           <w:rFonts w:asciiTheme="minorBidi" w:hAnsiTheme="minorBidi"/>
@@ -5810,7 +7452,39 @@
           <w:sz w:val="24"/>
           <w:szCs w:val="24"/>
         </w:rPr>
-        <w:t>Input offer name, upload a visually appealing image, and provide a compelling offer description.</w:t>
+        <w:t>Input offer name, upload a</w:t>
+      </w:r>
+      <w:r>
+        <w:rPr>
+          <w:rFonts w:asciiTheme="minorBidi" w:hAnsiTheme="minorBidi"/>
+          <w:sz w:val="24"/>
+          <w:szCs w:val="24"/>
+        </w:rPr>
+        <w:t>n</w:t>
+      </w:r>
+      <w:r>
+        <w:rPr>
+          <w:rFonts w:asciiTheme="minorBidi" w:hAnsiTheme="minorBidi"/>
+          <w:sz w:val="24"/>
+          <w:szCs w:val="24"/>
+        </w:rPr>
+        <w:t xml:space="preserve"> image, and provide a description</w:t>
+      </w:r>
+      <w:r>
+        <w:rPr>
+          <w:rFonts w:asciiTheme="minorBidi" w:hAnsiTheme="minorBidi"/>
+          <w:sz w:val="24"/>
+          <w:szCs w:val="24"/>
+        </w:rPr>
+        <w:t xml:space="preserve"> with the details of the offer</w:t>
+      </w:r>
+      <w:r>
+        <w:rPr>
+          <w:rFonts w:asciiTheme="minorBidi" w:hAnsiTheme="minorBidi"/>
+          <w:sz w:val="24"/>
+          <w:szCs w:val="24"/>
+        </w:rPr>
+        <w:t>.</w:t>
       </w:r>
     </w:p>
     <w:p>
@@ -5874,7 +7548,23 @@
           <w:sz w:val="24"/>
           <w:szCs w:val="24"/>
         </w:rPr>
-        <w:t>Set the offer start and end dates to communicate urgency and exclusivity.</w:t>
+        <w:t>Set the offer start and end dates</w:t>
+      </w:r>
+      <w:r>
+        <w:rPr>
+          <w:rFonts w:asciiTheme="minorBidi" w:hAnsiTheme="minorBidi"/>
+          <w:sz w:val="24"/>
+          <w:szCs w:val="24"/>
+        </w:rPr>
+        <w:t xml:space="preserve"> of the offer</w:t>
+      </w:r>
+      <w:r>
+        <w:rPr>
+          <w:rFonts w:asciiTheme="minorBidi" w:hAnsiTheme="minorBidi"/>
+          <w:sz w:val="24"/>
+          <w:szCs w:val="24"/>
+        </w:rPr>
+        <w:t>.</w:t>
       </w:r>
     </w:p>
     <w:p>
@@ -5938,7 +7628,55 @@
           <w:sz w:val="24"/>
           <w:szCs w:val="24"/>
         </w:rPr>
-        <w:t>Confirm details and submit for immediate display in the application.</w:t>
+        <w:t xml:space="preserve">Confirm details and submit </w:t>
+      </w:r>
+      <w:r>
+        <w:rPr>
+          <w:rFonts w:asciiTheme="minorBidi" w:hAnsiTheme="minorBidi"/>
+          <w:sz w:val="24"/>
+          <w:szCs w:val="24"/>
+        </w:rPr>
+        <w:t xml:space="preserve">the offer for it to be </w:t>
+      </w:r>
+      <w:r>
+        <w:rPr>
+          <w:rFonts w:asciiTheme="minorBidi" w:hAnsiTheme="minorBidi"/>
+          <w:sz w:val="24"/>
+          <w:szCs w:val="24"/>
+        </w:rPr>
+        <w:t>display</w:t>
+      </w:r>
+      <w:r>
+        <w:rPr>
+          <w:rFonts w:asciiTheme="minorBidi" w:hAnsiTheme="minorBidi"/>
+          <w:sz w:val="24"/>
+          <w:szCs w:val="24"/>
+        </w:rPr>
+        <w:t>ed</w:t>
+      </w:r>
+      <w:r>
+        <w:rPr>
+          <w:rFonts w:asciiTheme="minorBidi" w:hAnsiTheme="minorBidi"/>
+          <w:sz w:val="24"/>
+          <w:szCs w:val="24"/>
+        </w:rPr>
+        <w:t xml:space="preserve"> </w:t>
+      </w:r>
+      <w:r>
+        <w:rPr>
+          <w:rFonts w:asciiTheme="minorBidi" w:hAnsiTheme="minorBidi"/>
+          <w:sz w:val="24"/>
+          <w:szCs w:val="24"/>
+        </w:rPr>
+        <w:t xml:space="preserve">on </w:t>
+      </w:r>
+      <w:r>
+        <w:rPr>
+          <w:rFonts w:asciiTheme="minorBidi" w:hAnsiTheme="minorBidi"/>
+          <w:sz w:val="24"/>
+          <w:szCs w:val="24"/>
+        </w:rPr>
+        <w:t>the application.</w:t>
       </w:r>
     </w:p>
     <w:p>
@@ -6018,7 +7756,23 @@
           <w:sz w:val="24"/>
           <w:szCs w:val="24"/>
         </w:rPr>
-        <w:t>Simplified steps for effortless navigation.</w:t>
+        <w:t xml:space="preserve">Simplified </w:t>
+      </w:r>
+      <w:r>
+        <w:rPr>
+          <w:rFonts w:asciiTheme="minorBidi" w:hAnsiTheme="minorBidi"/>
+          <w:sz w:val="24"/>
+          <w:szCs w:val="24"/>
+        </w:rPr>
+        <w:t xml:space="preserve">and easy </w:t>
+      </w:r>
+      <w:r>
+        <w:rPr>
+          <w:rFonts w:asciiTheme="minorBidi" w:hAnsiTheme="minorBidi"/>
+          <w:sz w:val="24"/>
+          <w:szCs w:val="24"/>
+        </w:rPr>
+        <w:t>steps.</w:t>
       </w:r>
     </w:p>
     <w:p>
@@ -6070,7 +7824,15 @@
           <w:sz w:val="24"/>
           <w:szCs w:val="24"/>
         </w:rPr>
-        <w:t>Enhance attractiveness with an image for the offer.</w:t>
+        <w:t>Boost</w:t>
+      </w:r>
+      <w:r>
+        <w:rPr>
+          <w:rFonts w:asciiTheme="minorBidi" w:hAnsiTheme="minorBidi"/>
+          <w:sz w:val="24"/>
+          <w:szCs w:val="24"/>
+        </w:rPr>
+        <w:t xml:space="preserve"> attractiveness with an image for the offer.</w:t>
       </w:r>
     </w:p>
     <w:p>
@@ -6115,26 +7877,66 @@
           <w:sz w:val="24"/>
           <w:szCs w:val="24"/>
         </w:rPr>
-        <w:t>Time-Sensitive:</w:t>
-      </w:r>
-    </w:p>
-    <w:p>
-      <w:pPr>
-        <w:pStyle w:val="ListParagraph"/>
-        <w:spacing w:line="360" w:lineRule="auto"/>
-        <w:rPr>
-          <w:rFonts w:asciiTheme="minorBidi" w:hAnsiTheme="minorBidi"/>
-          <w:sz w:val="24"/>
-          <w:szCs w:val="24"/>
-        </w:rPr>
-      </w:pPr>
-      <w:r>
-        <w:rPr>
-          <w:rFonts w:asciiTheme="minorBidi" w:hAnsiTheme="minorBidi"/>
-          <w:sz w:val="24"/>
-          <w:szCs w:val="24"/>
-        </w:rPr>
-        <w:t>Leverage start and end dates for time-sensitive promotions.</w:t>
+        <w:t>Time-Sensitiv</w:t>
+      </w:r>
+      <w:r>
+        <w:rPr>
+          <w:rFonts w:asciiTheme="minorBidi" w:hAnsiTheme="minorBidi"/>
+          <w:sz w:val="24"/>
+          <w:szCs w:val="24"/>
+        </w:rPr>
+        <w:t>ity</w:t>
+      </w:r>
+      <w:r>
+        <w:rPr>
+          <w:rFonts w:asciiTheme="minorBidi" w:hAnsiTheme="minorBidi"/>
+          <w:sz w:val="24"/>
+          <w:szCs w:val="24"/>
+        </w:rPr>
+        <w:t>:</w:t>
+      </w:r>
+    </w:p>
+    <w:p>
+      <w:pPr>
+        <w:pStyle w:val="ListParagraph"/>
+        <w:spacing w:line="360" w:lineRule="auto"/>
+        <w:rPr>
+          <w:rFonts w:asciiTheme="minorBidi" w:hAnsiTheme="minorBidi"/>
+          <w:sz w:val="24"/>
+          <w:szCs w:val="24"/>
+        </w:rPr>
+      </w:pPr>
+      <w:r>
+        <w:rPr>
+          <w:rFonts w:asciiTheme="minorBidi" w:hAnsiTheme="minorBidi"/>
+          <w:sz w:val="24"/>
+          <w:szCs w:val="24"/>
+        </w:rPr>
+        <w:t>Announce</w:t>
+      </w:r>
+      <w:r>
+        <w:rPr>
+          <w:rFonts w:asciiTheme="minorBidi" w:hAnsiTheme="minorBidi"/>
+          <w:sz w:val="24"/>
+          <w:szCs w:val="24"/>
+        </w:rPr>
+        <w:t xml:space="preserve"> start and end dates </w:t>
+      </w:r>
+      <w:r>
+        <w:rPr>
+          <w:rFonts w:asciiTheme="minorBidi" w:hAnsiTheme="minorBidi"/>
+          <w:sz w:val="24"/>
+          <w:szCs w:val="24"/>
+        </w:rPr>
+        <w:t>of the offer</w:t>
+      </w:r>
+      <w:r>
+        <w:rPr>
+          <w:rFonts w:asciiTheme="minorBidi" w:hAnsiTheme="minorBidi"/>
+          <w:sz w:val="24"/>
+          <w:szCs w:val="24"/>
+        </w:rPr>
+        <w:t>.</w:t>
       </w:r>
     </w:p>
     <w:p>
@@ -6164,7 +7966,55 @@
           <w:sz w:val="24"/>
           <w:szCs w:val="24"/>
         </w:rPr>
-        <w:t>This streamlined process ensures that businesses can efficiently create and showcase compelling offers, fostering engagement and boosting their online presence.</w:t>
+        <w:t xml:space="preserve">This process ensures that businesses can efficiently create and showcase </w:t>
+      </w:r>
+      <w:r>
+        <w:rPr>
+          <w:rFonts w:asciiTheme="minorBidi" w:hAnsiTheme="minorBidi"/>
+          <w:sz w:val="24"/>
+          <w:szCs w:val="24"/>
+        </w:rPr>
+        <w:t>captivating</w:t>
+      </w:r>
+      <w:r>
+        <w:rPr>
+          <w:rFonts w:asciiTheme="minorBidi" w:hAnsiTheme="minorBidi"/>
+          <w:sz w:val="24"/>
+          <w:szCs w:val="24"/>
+        </w:rPr>
+        <w:t xml:space="preserve"> offers, </w:t>
+      </w:r>
+      <w:r>
+        <w:rPr>
+          <w:rFonts w:asciiTheme="minorBidi" w:hAnsiTheme="minorBidi"/>
+          <w:sz w:val="24"/>
+          <w:szCs w:val="24"/>
+        </w:rPr>
+        <w:t>promoting</w:t>
+      </w:r>
+      <w:r>
+        <w:rPr>
+          <w:rFonts w:asciiTheme="minorBidi" w:hAnsiTheme="minorBidi"/>
+          <w:sz w:val="24"/>
+          <w:szCs w:val="24"/>
+        </w:rPr>
+        <w:t xml:space="preserve"> engagement and boosting their presence</w:t>
+      </w:r>
+      <w:r>
+        <w:rPr>
+          <w:rFonts w:asciiTheme="minorBidi" w:hAnsiTheme="minorBidi"/>
+          <w:sz w:val="24"/>
+          <w:szCs w:val="24"/>
+        </w:rPr>
+        <w:t xml:space="preserve"> on the application</w:t>
+      </w:r>
+      <w:r>
+        <w:rPr>
+          <w:rFonts w:asciiTheme="minorBidi" w:hAnsiTheme="minorBidi"/>
+          <w:sz w:val="24"/>
+          <w:szCs w:val="24"/>
+        </w:rPr>
+        <w:t>.</w:t>
       </w:r>
     </w:p>
     <w:p>

</xml_diff>